<commit_message>
2-2-26 update to powerpoint
</commit_message>
<xml_diff>
--- a/Project0/Reports/Project0_Final_Report.docx
+++ b/Project0/Reports/Project0_Final_Report.docx
@@ -93,7 +93,7 @@
           <w:kern w:val="0"/>
           <w14:ligatures w14:val="none"/>
         </w:rPr>
-        <w:t>. The study was designed to</w:t>
+        <w:t xml:space="preserve">. </w:t>
       </w:r>
       <w:r>
         <w:rPr>
@@ -102,17 +102,19 @@
           <w:kern w:val="0"/>
           <w14:ligatures w14:val="none"/>
         </w:rPr>
-        <w:t>:</w:t>
-      </w:r>
-      <w:r>
+        <w:t>The study evaluated agreement between a novel saliva collection device (Saliva Procurement and Integrated Testing [SPIT] booklet) and electronically recorded cap times (MEM), adherence to protocol-defined collection windows after waking, and diurnal patterns of cortisol and DHEA throughout the day</w:t>
+      </w:r>
+    </w:p>
+    <w:p>
+      <w:pPr>
+        <w:spacing w:before="100" w:beforeAutospacing="1" w:after="100" w:afterAutospacing="1" w:line="480" w:lineRule="auto"/>
         <w:rPr>
           <w:rFonts w:eastAsia="Times New Roman" w:cs="Times New Roman"/>
           <w:color w:val="000000" w:themeColor="text1"/>
           <w:kern w:val="0"/>
           <w14:ligatures w14:val="none"/>
         </w:rPr>
-        <w:t xml:space="preserve"> </w:t>
-      </w:r>
+      </w:pPr>
       <w:r>
         <w:rPr>
           <w:rFonts w:eastAsia="Times New Roman" w:cs="Times New Roman"/>
@@ -120,144 +122,7 @@
           <w:kern w:val="0"/>
           <w14:ligatures w14:val="none"/>
         </w:rPr>
-        <w:t>evaluate agreement between a novel saliva collection device (Saliva Procurement and Integrated Testing [SPIT] booklet) and electronically recorded cap times (MEM);</w:t>
-      </w:r>
-      <w:r>
-        <w:rPr>
-          <w:rFonts w:eastAsia="Times New Roman" w:cs="Times New Roman"/>
-          <w:color w:val="000000" w:themeColor="text1"/>
-          <w:kern w:val="0"/>
-          <w14:ligatures w14:val="none"/>
-        </w:rPr>
-        <w:t xml:space="preserve"> </w:t>
-      </w:r>
-      <w:r>
-        <w:rPr>
-          <w:rFonts w:eastAsia="Times New Roman" w:cs="Times New Roman"/>
-          <w:color w:val="000000" w:themeColor="text1"/>
-          <w:kern w:val="0"/>
-          <w14:ligatures w14:val="none"/>
-        </w:rPr>
-        <w:t>e</w:t>
-      </w:r>
-      <w:r>
-        <w:rPr>
-          <w:rFonts w:eastAsia="Times New Roman" w:cs="Times New Roman"/>
-          <w:color w:val="000000" w:themeColor="text1"/>
-          <w:kern w:val="0"/>
-          <w14:ligatures w14:val="none"/>
-        </w:rPr>
-        <w:t xml:space="preserve">valuate adherence to protocol-defined collection windows </w:t>
-      </w:r>
-      <w:r>
-        <w:rPr>
-          <w:rFonts w:eastAsia="Times New Roman" w:cs="Times New Roman"/>
-          <w:color w:val="000000" w:themeColor="text1"/>
-          <w:kern w:val="0"/>
-          <w14:ligatures w14:val="none"/>
-        </w:rPr>
-        <w:t>following waking</w:t>
-      </w:r>
-      <w:r>
-        <w:rPr>
-          <w:rFonts w:eastAsia="Times New Roman" w:cs="Times New Roman"/>
-          <w:color w:val="000000" w:themeColor="text1"/>
-          <w:kern w:val="0"/>
-          <w14:ligatures w14:val="none"/>
-        </w:rPr>
-        <w:t>; and characterize diurnal patterns of cortisol and DEHA levels throughout the day.</w:t>
-      </w:r>
-    </w:p>
-    <w:p>
-      <w:pPr>
-        <w:spacing w:before="100" w:beforeAutospacing="1" w:after="100" w:afterAutospacing="1" w:line="480" w:lineRule="auto"/>
-        <w:rPr>
-          <w:rFonts w:eastAsia="Times New Roman" w:cs="Times New Roman"/>
-          <w:color w:val="000000" w:themeColor="text1"/>
-          <w:kern w:val="0"/>
-          <w14:ligatures w14:val="none"/>
-        </w:rPr>
-      </w:pPr>
-      <w:r>
-        <w:rPr>
-          <w:rFonts w:eastAsia="Times New Roman" w:cs="Times New Roman"/>
-          <w:color w:val="000000" w:themeColor="text1"/>
-          <w:kern w:val="0"/>
-          <w14:ligatures w14:val="none"/>
-        </w:rPr>
-        <w:t xml:space="preserve">Participants provided multiple saliva samples per day across repeated collection days, with samples scheduled relative to waking time. The dataset includes subject identifiers, collection dates, collection sample indicators, clock times recorded </w:t>
-      </w:r>
-      <w:r>
-        <w:rPr>
-          <w:rFonts w:eastAsia="Times New Roman" w:cs="Times New Roman"/>
-          <w:color w:val="000000" w:themeColor="text1"/>
-          <w:kern w:val="0"/>
-          <w14:ligatures w14:val="none"/>
-        </w:rPr>
-        <w:t>by</w:t>
-      </w:r>
-      <w:r>
-        <w:rPr>
-          <w:rFonts w:eastAsia="Times New Roman" w:cs="Times New Roman"/>
-          <w:color w:val="000000" w:themeColor="text1"/>
-          <w:kern w:val="0"/>
-          <w14:ligatures w14:val="none"/>
-        </w:rPr>
-        <w:t xml:space="preserve"> both </w:t>
-      </w:r>
-      <w:r>
-        <w:rPr>
-          <w:rFonts w:eastAsia="Times New Roman" w:cs="Times New Roman"/>
-          <w:color w:val="000000" w:themeColor="text1"/>
-          <w:kern w:val="0"/>
-          <w14:ligatures w14:val="none"/>
-        </w:rPr>
-        <w:t>SPIT b</w:t>
-      </w:r>
-      <w:r>
-        <w:rPr>
-          <w:rFonts w:eastAsia="Times New Roman" w:cs="Times New Roman"/>
-          <w:color w:val="000000" w:themeColor="text1"/>
-          <w:kern w:val="0"/>
-          <w14:ligatures w14:val="none"/>
-        </w:rPr>
-        <w:t xml:space="preserve">ooklet and </w:t>
-      </w:r>
-      <w:r>
-        <w:rPr>
-          <w:rFonts w:eastAsia="Times New Roman" w:cs="Times New Roman"/>
-          <w:color w:val="000000" w:themeColor="text1"/>
-          <w:kern w:val="0"/>
-          <w14:ligatures w14:val="none"/>
-        </w:rPr>
-        <w:t>CAP</w:t>
-      </w:r>
-      <w:r>
-        <w:rPr>
-          <w:rFonts w:eastAsia="Times New Roman" w:cs="Times New Roman"/>
-          <w:color w:val="000000" w:themeColor="text1"/>
-          <w:kern w:val="0"/>
-          <w14:ligatures w14:val="none"/>
-        </w:rPr>
-        <w:t xml:space="preserve"> methods, sleep diary–reported wake times, and cortisol and DHEA</w:t>
-      </w:r>
-      <w:r>
-        <w:rPr>
-          <w:rFonts w:eastAsia="Times New Roman" w:cs="Times New Roman"/>
-          <w:color w:val="000000" w:themeColor="text1"/>
-          <w:kern w:val="0"/>
-          <w14:ligatures w14:val="none"/>
-        </w:rPr>
-        <w:t xml:space="preserve"> levels</w:t>
-      </w:r>
-      <w:r>
-        <w:rPr>
-          <w:rFonts w:eastAsia="Times New Roman" w:cs="Times New Roman"/>
-          <w:color w:val="000000" w:themeColor="text1"/>
-          <w:kern w:val="0"/>
-          <w14:ligatures w14:val="none"/>
-        </w:rPr>
-        <w:t>.</w:t>
+        <w:t>Participants provided multiple saliva samples per day across repeated collection days, scheduled relative to waking time. Data included booklet- and cap-recorded collection times, sleep diary-reported wake times, and cortisol and DHEA concentrations.</w:t>
       </w:r>
     </w:p>
     <w:p>
@@ -320,133 +185,38 @@
           <w:kern w:val="0"/>
           <w14:ligatures w14:val="none"/>
         </w:rPr>
-        <w:t xml:space="preserve">The </w:t>
-      </w:r>
-      <w:r>
-        <w:rPr>
-          <w:rFonts w:eastAsia="Times New Roman" w:cs="Times New Roman"/>
+        <w:t>Booklet-reported minutes since waking are linearly associated with electronic recorded Cap minutes since waking</w:t>
+      </w:r>
+    </w:p>
+    <w:p>
+      <w:pPr>
+        <w:pStyle w:val="ListParagraph"/>
+        <w:numPr>
+          <w:ilvl w:val="0"/>
+          <w:numId w:val="3"/>
+        </w:numPr>
+        <w:spacing w:beforeAutospacing="1" w:after="200" w:afterAutospacing="1" w:line="480" w:lineRule="auto"/>
+        <w:rPr>
+          <w:rFonts w:cs="Times New Roman"/>
           <w:color w:val="000000" w:themeColor="text1"/>
           <w:kern w:val="0"/>
           <w14:ligatures w14:val="none"/>
         </w:rPr>
-        <w:t xml:space="preserve">estimated </w:t>
-      </w:r>
-      <w:r>
-        <w:rPr>
-          <w:rFonts w:eastAsia="Times New Roman" w:cs="Times New Roman"/>
-          <w:color w:val="000000" w:themeColor="text1"/>
-          <w:kern w:val="0"/>
-          <w14:ligatures w14:val="none"/>
-        </w:rPr>
-        <w:t xml:space="preserve">mean difference between </w:t>
-      </w:r>
-      <w:r>
-        <w:rPr>
-          <w:rFonts w:eastAsia="Times New Roman" w:cs="Times New Roman"/>
-          <w:color w:val="000000" w:themeColor="text1"/>
-          <w:kern w:val="0"/>
-          <w14:ligatures w14:val="none"/>
-        </w:rPr>
-        <w:t>B</w:t>
-      </w:r>
-      <w:r>
-        <w:rPr>
-          <w:rFonts w:eastAsia="Times New Roman" w:cs="Times New Roman"/>
-          <w:color w:val="000000" w:themeColor="text1"/>
-          <w:kern w:val="0"/>
-          <w14:ligatures w14:val="none"/>
-        </w:rPr>
-        <w:t xml:space="preserve">ooklet and </w:t>
-      </w:r>
-      <w:r>
-        <w:rPr>
-          <w:rFonts w:eastAsia="Times New Roman" w:cs="Times New Roman"/>
-          <w:color w:val="000000" w:themeColor="text1"/>
-          <w:kern w:val="0"/>
-          <w14:ligatures w14:val="none"/>
-        </w:rPr>
-        <w:t>C</w:t>
-      </w:r>
-      <w:r>
-        <w:rPr>
-          <w:rFonts w:eastAsia="Times New Roman" w:cs="Times New Roman"/>
-          <w:color w:val="000000" w:themeColor="text1"/>
-          <w:kern w:val="0"/>
-          <w14:ligatures w14:val="none"/>
-        </w:rPr>
-        <w:t>ap</w:t>
-      </w:r>
-      <w:r>
-        <w:rPr>
-          <w:rFonts w:eastAsia="Times New Roman" w:cs="Times New Roman"/>
-          <w:color w:val="000000" w:themeColor="text1"/>
-          <w:kern w:val="0"/>
-          <w14:ligatures w14:val="none"/>
-        </w:rPr>
-        <w:t xml:space="preserve"> </w:t>
-      </w:r>
-      <w:r>
-        <w:rPr>
-          <w:rFonts w:eastAsia="Times New Roman" w:cs="Times New Roman"/>
-          <w:color w:val="000000" w:themeColor="text1"/>
-          <w:kern w:val="0"/>
-          <w14:ligatures w14:val="none"/>
-        </w:rPr>
-        <w:t>time measurements at each collection sample</w:t>
-      </w:r>
-      <w:r>
-        <w:rPr>
-          <w:rFonts w:eastAsia="Times New Roman" w:cs="Times New Roman"/>
-          <w:color w:val="000000" w:themeColor="text1"/>
-          <w:kern w:val="0"/>
-          <w14:ligatures w14:val="none"/>
-        </w:rPr>
-        <w:t xml:space="preserve"> is </w:t>
-      </w:r>
-      <w:r>
-        <w:rPr>
-          <w:rFonts w:eastAsia="Times New Roman" w:cs="Times New Roman"/>
-          <w:color w:val="000000" w:themeColor="text1"/>
-          <w:kern w:val="0"/>
-          <w14:ligatures w14:val="none"/>
-        </w:rPr>
-        <w:t>significantly differen</w:t>
-      </w:r>
-      <w:r>
-        <w:rPr>
-          <w:rFonts w:eastAsia="Times New Roman" w:cs="Times New Roman"/>
-          <w:color w:val="000000" w:themeColor="text1"/>
-          <w:kern w:val="0"/>
-          <w14:ligatures w14:val="none"/>
-        </w:rPr>
-        <w:t>t</w:t>
-      </w:r>
-      <w:r>
-        <w:rPr>
-          <w:rFonts w:eastAsia="Times New Roman" w:cs="Times New Roman"/>
-          <w:color w:val="000000" w:themeColor="text1"/>
-          <w:kern w:val="0"/>
-          <w14:ligatures w14:val="none"/>
-        </w:rPr>
-        <w:t xml:space="preserve"> than </w:t>
-      </w:r>
-      <w:r>
-        <w:rPr>
-          <w:rFonts w:eastAsia="Times New Roman" w:cs="Times New Roman"/>
-          <w:color w:val="000000" w:themeColor="text1"/>
-          <w:kern w:val="0"/>
-          <w14:ligatures w14:val="none"/>
-        </w:rPr>
-        <w:t>zero</w:t>
-      </w:r>
-      <w:r>
-        <w:rPr>
-          <w:rFonts w:eastAsia="Times New Roman" w:cs="Times New Roman"/>
-          <w:color w:val="000000" w:themeColor="text1"/>
-          <w:kern w:val="0"/>
-          <w14:ligatures w14:val="none"/>
-        </w:rPr>
-        <w:t>.</w:t>
+      </w:pPr>
+      <w:r>
+        <w:t xml:space="preserve">Estimate the percentage of samples collected within </w:t>
+      </w:r>
+      <w:r>
+        <w:t>±</w:t>
+      </w:r>
+      <w:r>
+        <w:t xml:space="preserve">7.5 and </w:t>
+      </w:r>
+      <w:r>
+        <w:t>±</w:t>
+      </w:r>
+      <w:r>
+        <w:t>15 minutes of the scheduled time (descriptive).</w:t>
       </w:r>
     </w:p>
     <w:p>
@@ -471,7 +241,25 @@
           <w:kern w:val="0"/>
           <w14:ligatures w14:val="none"/>
         </w:rPr>
-        <w:t>The percentage of samples taken within 7.5 minutes and 15 minutes of the scheduled time (descriptive only).</w:t>
+        <w:t xml:space="preserve">Cortisol and DHEA </w:t>
+      </w:r>
+      <w:r>
+        <w:rPr>
+          <w:rFonts w:eastAsia="Times New Roman" w:cs="Times New Roman"/>
+          <w:color w:val="000000" w:themeColor="text1"/>
+          <w:kern w:val="0"/>
+          <w14:ligatures w14:val="none"/>
+        </w:rPr>
+        <w:t xml:space="preserve">concentrations </w:t>
+      </w:r>
+      <w:r>
+        <w:rPr>
+          <w:rFonts w:eastAsia="Times New Roman" w:cs="Times New Roman"/>
+          <w:color w:val="000000" w:themeColor="text1"/>
+          <w:kern w:val="0"/>
+          <w14:ligatures w14:val="none"/>
+        </w:rPr>
+        <w:t>increase significantly from waking to 30 minutes after waking.</w:t>
       </w:r>
     </w:p>
     <w:p>
@@ -496,24 +284,17 @@
           <w:kern w:val="0"/>
           <w14:ligatures w14:val="none"/>
         </w:rPr>
-        <w:t>Cortisol and DHEA levels measured in nmol/L increase significantly from waking to 30 minutes after waking.</w:t>
-      </w:r>
-    </w:p>
-    <w:p>
-      <w:pPr>
-        <w:pStyle w:val="ListParagraph"/>
-        <w:numPr>
-          <w:ilvl w:val="0"/>
-          <w:numId w:val="3"/>
-        </w:numPr>
-        <w:spacing w:before="100" w:beforeAutospacing="1" w:after="100" w:afterAutospacing="1" w:line="480" w:lineRule="auto"/>
+        <w:t xml:space="preserve">After 30 minutes post waking, cortisol and DHEA </w:t>
+      </w:r>
+      <w:r>
         <w:rPr>
           <w:rFonts w:eastAsia="Times New Roman" w:cs="Times New Roman"/>
           <w:color w:val="000000" w:themeColor="text1"/>
           <w:kern w:val="0"/>
           <w14:ligatures w14:val="none"/>
         </w:rPr>
-      </w:pPr>
+        <w:t xml:space="preserve">concentrations decline </w:t>
+      </w:r>
       <w:r>
         <w:rPr>
           <w:rFonts w:eastAsia="Times New Roman" w:cs="Times New Roman"/>
@@ -521,7 +302,7 @@
           <w:kern w:val="0"/>
           <w14:ligatures w14:val="none"/>
         </w:rPr>
-        <w:t>After 30 minutes post waking, cortisol and DHEA levels measured in nmol/L decline for the remainder of the day.</w:t>
+        <w:t>for the remainder of the day.</w:t>
       </w:r>
     </w:p>
     <w:p>
@@ -537,396 +318,339 @@
         <w:t>Methods</w:t>
       </w:r>
     </w:p>
+    <w:p>
+      <w:pPr>
+        <w:pStyle w:val="Heading4"/>
+      </w:pPr>
+    </w:p>
+    <w:p>
+      <w:pPr>
+        <w:pStyle w:val="Heading4"/>
+      </w:pPr>
+      <w:r>
+        <w:t>2.1 Data Cleaning</w:t>
+      </w:r>
+    </w:p>
+    <w:p>
+      <w:pPr>
+        <w:spacing w:line="480" w:lineRule="auto"/>
+      </w:pPr>
+      <w:r>
+        <w:t>Booklet and cap clock times were standardized and converted to minutes since waking using sleep diary-reported wake times. Timing differences were defined as Booklet minus Cap minutes since waking.</w:t>
+      </w:r>
+    </w:p>
+    <w:p>
+      <w:pPr>
+        <w:spacing w:line="480" w:lineRule="auto"/>
+      </w:pPr>
+      <w:r>
+        <w:t>One subject (SubjectID=3037) was excluded due to repeated DHEA values at the upper detection limit. One observation with an implausibly high cortisol value (89.6 nmol/L) was removed, likely reflecting laboratory error.</w:t>
+      </w:r>
+    </w:p>
+    <w:p>
+      <w:pPr>
+        <w:pStyle w:val="Heading4"/>
+      </w:pPr>
+      <w:r>
+        <w:t>2.2 Data Analysis</w:t>
+      </w:r>
+    </w:p>
+    <w:p>
+      <w:pPr>
+        <w:spacing w:line="480" w:lineRule="auto"/>
+      </w:pPr>
+      <w:r>
+        <w:t>Cortisol and DHEA were summarized overall and by collection sample using means, medians (IQR), and ranges. Timing adherence was summarized as the proportion of samples within the protocol windows.</w:t>
+      </w:r>
+    </w:p>
+    <w:p>
+      <w:pPr>
+        <w:spacing w:line="480" w:lineRule="auto"/>
+      </w:pPr>
+      <w:r>
+        <w:t>Booklet and cap minutes since waking were compared using scatterplots (by collection sample) and Pearson correlations.</w:t>
+      </w:r>
+    </w:p>
+    <w:p>
+      <w:pPr>
+        <w:spacing w:line="480" w:lineRule="auto"/>
+      </w:pPr>
+      <w:r>
+        <w:t>A linear mixed-effects model regressed booklet minutes since waking on cap minutes since waking, with subject-specific random intercepts to account for repeated measures; the intercept reflects average bias</w:t>
+      </w:r>
+      <w:r>
+        <w:t xml:space="preserve"> (booklet-cap)</w:t>
+      </w:r>
+      <w:r>
+        <w:t xml:space="preserve"> </w:t>
+      </w:r>
+      <w:proofErr w:type="spellStart"/>
+      <w:r>
+        <w:t>and</w:t>
+      </w:r>
+      <w:proofErr w:type="spellEnd"/>
+      <w:r>
+        <w:t xml:space="preserve"> the slope reflects agreement.</w:t>
+      </w:r>
+    </w:p>
+    <w:p>
+      <w:pPr>
+        <w:spacing w:line="480" w:lineRule="auto"/>
+      </w:pPr>
+      <w:r>
+        <w:t>Adherence at +30 minutes (sample 2) and +600 minutes (sample 4) was summarized descriptively and compared using chi-square or Fisher’s exact tests, as appropriate.</w:t>
+      </w:r>
+    </w:p>
+    <w:p>
+      <w:pPr>
+        <w:spacing w:line="480" w:lineRule="auto"/>
+      </w:pPr>
+      <w:r>
+        <w:lastRenderedPageBreak/>
+        <w:t>To characterize diurnal patterns, cortisol and DHEA were log-transformed and modeled using piece-wise linear mixed-effects models with a knot at 30 minutes post-waking and subject-specific random intercepts.</w:t>
+      </w:r>
+    </w:p>
+    <w:p>
+      <w:pPr>
+        <w:spacing w:line="480" w:lineRule="auto"/>
+      </w:pPr>
+      <w:r>
+        <w:t xml:space="preserve">All analyses were conducted using R (version </w:t>
+      </w:r>
+      <w:r>
+        <w:t>4.5.1</w:t>
+      </w:r>
+      <w:r>
+        <w:t>).</w:t>
+      </w:r>
+      <w:r>
+        <w:t xml:space="preserve"> Significance was evaluated using a two-sided significance level of 0.05, indicating p-values less than 0.05 were considered significant.</w:t>
+      </w:r>
+    </w:p>
+    <w:p>
+      <w:pPr>
+        <w:pStyle w:val="Heading2"/>
+      </w:pPr>
+      <w:r>
+        <w:t>Results</w:t>
+      </w:r>
+    </w:p>
+    <w:p>
+      <w:pPr>
+        <w:jc w:val="center"/>
+      </w:pPr>
+      <w:r>
+        <w:rPr>
+          <w:noProof/>
+        </w:rPr>
+        <w:drawing>
+          <wp:inline distT="0" distB="0" distL="0" distR="0" wp14:anchorId="221608D3" wp14:editId="7FABE5EC">
+            <wp:extent cx="5554133" cy="4937601"/>
+            <wp:effectExtent l="0" t="0" r="0" b="3175"/>
+            <wp:docPr id="202561107" name="Picture 1" descr="A table with numbers and symbols&#10;&#10;AI-generated content may be incorrect."/>
+            <wp:cNvGraphicFramePr>
+              <a:graphicFrameLocks xmlns:a="http://schemas.openxmlformats.org/drawingml/2006/main" noChangeAspect="1"/>
+            </wp:cNvGraphicFramePr>
+            <a:graphic xmlns:a="http://schemas.openxmlformats.org/drawingml/2006/main">
+              <a:graphicData uri="http://schemas.openxmlformats.org/drawingml/2006/picture">
+                <pic:pic xmlns:pic="http://schemas.openxmlformats.org/drawingml/2006/picture">
+                  <pic:nvPicPr>
+                    <pic:cNvPr id="202561107" name="Picture 1" descr="A table with numbers and symbols&#10;&#10;AI-generated content may be incorrect."/>
+                    <pic:cNvPicPr/>
+                  </pic:nvPicPr>
+                  <pic:blipFill>
+                    <a:blip r:embed="rId6"/>
+                    <a:stretch>
+                      <a:fillRect/>
+                    </a:stretch>
+                  </pic:blipFill>
+                  <pic:spPr>
+                    <a:xfrm>
+                      <a:off x="0" y="0"/>
+                      <a:ext cx="5623755" cy="4999495"/>
+                    </a:xfrm>
+                    <a:prstGeom prst="rect">
+                      <a:avLst/>
+                    </a:prstGeom>
+                  </pic:spPr>
+                </pic:pic>
+              </a:graphicData>
+            </a:graphic>
+          </wp:inline>
+        </w:drawing>
+      </w:r>
+    </w:p>
+    <w:p>
+      <w:pPr>
+        <w:pStyle w:val="Caption"/>
+      </w:pPr>
+      <w:bookmarkStart w:id="0" w:name="_Ref220679477"/>
+      <w:r>
+        <w:rPr>
+          <w:b/>
+          <w:bCs/>
+          <w:sz w:val="21"/>
+          <w:szCs w:val="21"/>
+        </w:rPr>
+        <w:t xml:space="preserve">Table </w:t>
+      </w:r>
+      <w:r>
+        <w:rPr>
+          <w:b/>
+          <w:bCs/>
+          <w:sz w:val="21"/>
+          <w:szCs w:val="21"/>
+        </w:rPr>
+        <w:fldChar w:fldCharType="begin"/>
+      </w:r>
+      <w:r>
+        <w:rPr>
+          <w:b/>
+          <w:bCs/>
+          <w:sz w:val="21"/>
+          <w:szCs w:val="21"/>
+        </w:rPr>
+        <w:instrText xml:space="preserve"> SEQ Table \* ARABIC </w:instrText>
+      </w:r>
+      <w:r>
+        <w:rPr>
+          <w:b/>
+          <w:bCs/>
+          <w:sz w:val="21"/>
+          <w:szCs w:val="21"/>
+        </w:rPr>
+        <w:fldChar w:fldCharType="separate"/>
+      </w:r>
+      <w:r>
+        <w:rPr>
+          <w:b/>
+          <w:bCs/>
+          <w:noProof/>
+          <w:sz w:val="21"/>
+          <w:szCs w:val="21"/>
+        </w:rPr>
+        <w:t>1</w:t>
+      </w:r>
+      <w:r>
+        <w:rPr>
+          <w:b/>
+          <w:bCs/>
+          <w:sz w:val="21"/>
+          <w:szCs w:val="21"/>
+        </w:rPr>
+        <w:fldChar w:fldCharType="end"/>
+      </w:r>
+      <w:bookmarkEnd w:id="0"/>
+      <w:r>
+        <w:rPr>
+          <w:b/>
+          <w:bCs/>
+          <w:sz w:val="21"/>
+          <w:szCs w:val="21"/>
+        </w:rPr>
+        <w:t>.</w:t>
+      </w:r>
+      <w:r>
+        <w:rPr>
+          <w:sz w:val="21"/>
+          <w:szCs w:val="21"/>
+        </w:rPr>
+        <w:t> </w:t>
+      </w:r>
+      <w:r>
+        <w:rPr>
+          <w:sz w:val="21"/>
+          <w:szCs w:val="21"/>
+        </w:rPr>
+        <w:t>Descriptive statistics for cortisol and DHEA concentrations</w:t>
+      </w:r>
+      <w:r>
+        <w:rPr>
+          <w:sz w:val="21"/>
+          <w:szCs w:val="21"/>
+        </w:rPr>
+        <w:t>, timing differences between Booklet and Cap recorded times,</w:t>
+      </w:r>
+      <w:r>
+        <w:rPr>
+          <w:sz w:val="21"/>
+          <w:szCs w:val="21"/>
+        </w:rPr>
+        <w:t xml:space="preserve"> and timing adherence by collection sample. </w:t>
+      </w:r>
+    </w:p>
+    <w:p>
+      <w:pPr>
+        <w:spacing w:line="480" w:lineRule="auto"/>
+      </w:pPr>
+      <w:r>
+        <w:lastRenderedPageBreak/>
+        <w:t>Timing differences between booklet and cap recordings varied across collection samples. Missing cortisol and DHEA values occurred despite recorded collection times, suggesting laboratory or sample-quality issues. Cap times were missing more frequently than booklet times, consistent with device malfunction or user error</w:t>
+      </w:r>
+      <w:r>
+        <w:t xml:space="preserve"> (</w:t>
+      </w:r>
+      <w:r>
+        <w:fldChar w:fldCharType="begin"/>
+      </w:r>
+      <w:r>
+        <w:instrText xml:space="preserve"> REF _Ref220679477 \h  \* MERGEFORMAT </w:instrText>
+      </w:r>
+      <w:r>
+        <w:fldChar w:fldCharType="separate"/>
+      </w:r>
+      <w:r>
+        <w:rPr>
+          <w:b/>
+          <w:bCs/>
+        </w:rPr>
+        <w:t xml:space="preserve">Table </w:t>
+      </w:r>
+      <w:r>
+        <w:rPr>
+          <w:b/>
+          <w:bCs/>
+          <w:noProof/>
+        </w:rPr>
+        <w:t>1</w:t>
+      </w:r>
+      <w:r>
+        <w:fldChar w:fldCharType="end"/>
+      </w:r>
+      <w:r>
+        <w:t>)</w:t>
+      </w:r>
+      <w:r>
+        <w:t>.</w:t>
+      </w:r>
+    </w:p>
+    <w:p>
+      <w:pPr>
+        <w:pStyle w:val="Heading4"/>
+      </w:pPr>
+      <w:r>
+        <w:t xml:space="preserve">3.2 Agreement Between Booklet and </w:t>
+      </w:r>
+      <w:r>
+        <w:t>Cap</w:t>
+      </w:r>
+      <w:r>
+        <w:t xml:space="preserve"> Timing</w:t>
+      </w:r>
+    </w:p>
     <w:p/>
     <w:p>
       <w:pPr>
-        <w:pStyle w:val="Heading4"/>
-      </w:pPr>
-      <w:r>
-        <w:t>2.1 Data Cleaning</w:t>
-      </w:r>
-    </w:p>
-    <w:p>
-      <w:pPr>
-        <w:spacing w:line="480" w:lineRule="auto"/>
-      </w:pPr>
-      <w:r>
-        <w:t xml:space="preserve">Clock-time variables recorded </w:t>
-      </w:r>
-      <w:r>
-        <w:t>by</w:t>
-      </w:r>
-      <w:r>
-        <w:t xml:space="preserve"> </w:t>
-      </w:r>
-      <w:r>
-        <w:t>B</w:t>
-      </w:r>
-      <w:r>
-        <w:t xml:space="preserve">ooklet and </w:t>
-      </w:r>
-      <w:r>
-        <w:t>Cap</w:t>
-      </w:r>
-      <w:r>
-        <w:t xml:space="preserve"> were converted to standardized datetime formats. Minutes since waking were calculated</w:t>
-      </w:r>
-      <w:r>
-        <w:t xml:space="preserve"> for both </w:t>
-      </w:r>
-      <w:r>
-        <w:t>B</w:t>
-      </w:r>
-      <w:r>
-        <w:t xml:space="preserve">ooklet and </w:t>
-      </w:r>
-      <w:r>
-        <w:t>Cap</w:t>
-      </w:r>
-      <w:r>
-        <w:t xml:space="preserve"> for each sample by subtracting sleep diary–reported wake time from the</w:t>
-      </w:r>
-      <w:r>
-        <w:t xml:space="preserve"> recorded collection time</w:t>
-      </w:r>
-      <w:r>
-        <w:t xml:space="preserve">. Time differences between </w:t>
-      </w:r>
-      <w:r>
-        <w:t>B</w:t>
-      </w:r>
-      <w:r>
-        <w:t xml:space="preserve">ooklet and </w:t>
-      </w:r>
-      <w:r>
-        <w:t>Cap</w:t>
-      </w:r>
-      <w:r>
-        <w:t xml:space="preserve"> measurements were defined as the difference in minutes since waking (Booklet − </w:t>
-      </w:r>
-      <w:r>
-        <w:t>Cap</w:t>
-      </w:r>
-      <w:r>
-        <w:t>).</w:t>
-      </w:r>
-    </w:p>
-    <w:p>
-      <w:pPr>
-        <w:spacing w:line="480" w:lineRule="auto"/>
-      </w:pPr>
-      <w:r>
-        <w:t xml:space="preserve">One </w:t>
-      </w:r>
-      <w:r>
-        <w:t>subject</w:t>
-      </w:r>
-      <w:r>
-        <w:t xml:space="preserve"> </w:t>
-      </w:r>
-      <w:r>
-        <w:t xml:space="preserve">(SubjectID=3037) </w:t>
-      </w:r>
-      <w:r>
-        <w:t>was removed from analysis given that there</w:t>
-      </w:r>
-      <w:r>
-        <w:t xml:space="preserve"> were</w:t>
-      </w:r>
-      <w:r>
-        <w:t xml:space="preserve"> several DHEA measurements at the upper detection limit of 5.205</w:t>
-      </w:r>
-      <w:r>
-        <w:t xml:space="preserve"> nmol/L</w:t>
-      </w:r>
-      <w:r>
-        <w:t xml:space="preserve">. </w:t>
-      </w:r>
-      <w:r>
-        <w:t xml:space="preserve">Subjects with multiple DHEA measurements at this limit may reflect underlying health conditions. </w:t>
-      </w:r>
-      <w:r>
-        <w:t>One observation was removed from an individual for having a cortisol value of 89.6 nmol/L, which is biologically implausible</w:t>
-      </w:r>
-      <w:r>
-        <w:t xml:space="preserve"> and likely a laboratory error</w:t>
-      </w:r>
-      <w:r>
-        <w:t>.</w:t>
-      </w:r>
-    </w:p>
-    <w:p>
-      <w:pPr>
-        <w:pStyle w:val="Heading4"/>
-      </w:pPr>
-      <w:r>
-        <w:br/>
-        <w:t>2.2 Data Analysis</w:t>
-      </w:r>
-    </w:p>
-    <w:p>
-      <w:pPr>
-        <w:spacing w:line="480" w:lineRule="auto"/>
-      </w:pPr>
-      <w:r>
-        <w:t xml:space="preserve">Descriptive statistics were computed for cortisol and DHEA </w:t>
-      </w:r>
-      <w:r>
-        <w:t>levels</w:t>
-      </w:r>
-      <w:r>
-        <w:t xml:space="preserve"> overall and by collection sample</w:t>
-      </w:r>
-      <w:r>
-        <w:t xml:space="preserve"> (wake, +30min, before lunch, +600min)</w:t>
-      </w:r>
-      <w:r>
-        <w:t xml:space="preserve">. </w:t>
-      </w:r>
-      <w:r>
-        <w:t>Cortisol and DHEA</w:t>
-      </w:r>
-      <w:r>
-        <w:t xml:space="preserve"> were summarized using </w:t>
-      </w:r>
-      <w:r>
-        <w:t xml:space="preserve">means, </w:t>
-      </w:r>
-      <w:r>
-        <w:t>medians and interquartile ranges</w:t>
-      </w:r>
-      <w:r>
-        <w:t xml:space="preserve"> (IQR)</w:t>
-      </w:r>
-      <w:r>
-        <w:t xml:space="preserve">, as well as minimum and maximum values. </w:t>
-      </w:r>
-      <w:r>
-        <w:t xml:space="preserve">Booklet and </w:t>
-      </w:r>
-      <w:r>
-        <w:t>Cap</w:t>
-      </w:r>
-      <w:r>
-        <w:t xml:space="preserve"> adherence </w:t>
-      </w:r>
-      <w:r>
-        <w:t>were summarized using proportion</w:t>
-      </w:r>
-      <w:r>
-        <w:t xml:space="preserve"> of </w:t>
-      </w:r>
-      <w:r>
-        <w:t>collection samples meeting window thresholds</w:t>
-      </w:r>
-      <w:r>
-        <w:t>.</w:t>
-      </w:r>
-    </w:p>
-    <w:p>
-      <w:pPr>
-        <w:spacing w:line="480" w:lineRule="auto"/>
-      </w:pPr>
-      <w:r>
-        <w:t xml:space="preserve">Scatterplots of Booklet versus </w:t>
-      </w:r>
-      <w:r>
-        <w:t>Cap</w:t>
-      </w:r>
-      <w:r>
-        <w:t xml:space="preserve"> minutes since waking were generated and stratified by collection sample, with identity lines included to visually assess agreement. Pearson </w:t>
-      </w:r>
-      <w:r>
-        <w:lastRenderedPageBreak/>
-        <w:t xml:space="preserve">correlation coefficients were calculated to quantify linear association between the </w:t>
-      </w:r>
-      <w:r>
-        <w:t>two-timing</w:t>
-      </w:r>
-      <w:r>
-        <w:t xml:space="preserve"> methods.</w:t>
-      </w:r>
-    </w:p>
-    <w:p>
-      <w:pPr>
-        <w:spacing w:line="480" w:lineRule="auto"/>
-      </w:pPr>
-      <w:r>
-        <w:t xml:space="preserve">To evaluate the bias between </w:t>
-      </w:r>
-      <w:r>
-        <w:t>Booklet</w:t>
-      </w:r>
-      <w:r>
-        <w:t xml:space="preserve"> and Cap times, a linear mixed-effects model was fit with the difference in minutes between the </w:t>
-      </w:r>
-      <w:r>
-        <w:t>Booklet</w:t>
-      </w:r>
-      <w:r>
-        <w:t xml:space="preserve"> participant-recorded clock time and the electronic cap stamp (MEMs) clock time as the outcome. The model was specified without an intercept, such that each fixed-effect coefficient represented the mean time difference at a given collection sample. Collection sample was included as a fixed effect, and subject-specific random intercepts were included to account for within-subject correlation due to repeated measures. This parameterization allowed direct testing of whether the mean time difference at each collection sample differed from zero</w:t>
-      </w:r>
-      <w:r>
-        <w:t>, indicating bias.</w:t>
-      </w:r>
-    </w:p>
-    <w:p>
-      <w:pPr>
-        <w:spacing w:line="480" w:lineRule="auto"/>
-      </w:pPr>
-      <w:r>
-        <w:t xml:space="preserve">Adherence rates for </w:t>
-      </w:r>
-      <w:r>
-        <w:t>+30min post waking (collection sample 2)</w:t>
-      </w:r>
-      <w:r>
-        <w:t xml:space="preserve"> and</w:t>
-      </w:r>
-      <w:r>
-        <w:t xml:space="preserve"> +600min post waking</w:t>
-      </w:r>
-      <w:r>
-        <w:t xml:space="preserve"> </w:t>
-      </w:r>
-      <w:r>
-        <w:t xml:space="preserve"> (collection sample 4) </w:t>
-      </w:r>
-      <w:r>
-        <w:t xml:space="preserve">were summarized descriptively. Differences in adherence proportions between samples </w:t>
-      </w:r>
-      <w:r>
-        <w:t xml:space="preserve">two and four </w:t>
-      </w:r>
-      <w:r>
-        <w:t xml:space="preserve">were evaluated using chi-square tests of independence (or Fisher’s exact tests when cell counts were small). </w:t>
-      </w:r>
-    </w:p>
-    <w:p>
-      <w:pPr>
-        <w:spacing w:line="480" w:lineRule="auto"/>
-      </w:pPr>
-      <w:r>
-        <w:t xml:space="preserve">Cortisol and DHEA concentrations (nmol/L) were analyzed to assess expected diurnal patterns. </w:t>
-      </w:r>
-      <w:r>
-        <w:t>Cortisol and DHEA levels recorded in nmol/L were used as the outcome</w:t>
-      </w:r>
-      <w:r>
-        <w:t>.</w:t>
-      </w:r>
-      <w:r>
-        <w:t xml:space="preserve"> </w:t>
-      </w:r>
-      <w:r>
-        <w:t xml:space="preserve">The outcomes were log transformed to address the right-skewness in the data. </w:t>
-      </w:r>
-      <w:r>
-        <w:t xml:space="preserve">Linear mixed-effects models with subject-specific random intercepts were used to estimate changes in </w:t>
-      </w:r>
-      <w:r>
-        <w:t>cortisol and DHEA levels</w:t>
-      </w:r>
-      <w:r>
-        <w:t xml:space="preserve"> from waking to 30 minutes post-waking and rates of decline thereafter</w:t>
-      </w:r>
-      <w:r>
-        <w:t xml:space="preserve"> by incorporating a piece-wise linear regression with a knot at 30 minutes</w:t>
-      </w:r>
-      <w:r>
-        <w:t xml:space="preserve">. </w:t>
-      </w:r>
-      <w:r>
-        <w:lastRenderedPageBreak/>
-        <w:t xml:space="preserve">Estimates were reported regardless of statistical significance to facilitate comparison with established </w:t>
-      </w:r>
-      <w:r>
-        <w:t>levels</w:t>
-      </w:r>
-      <w:r>
-        <w:t>.</w:t>
-      </w:r>
-    </w:p>
-    <w:p>
-      <w:pPr>
-        <w:spacing w:line="480" w:lineRule="auto"/>
-      </w:pPr>
-      <w:r>
-        <w:t xml:space="preserve">All analyses were conducted using R (version </w:t>
-      </w:r>
-      <w:r>
-        <w:t>4.5.1</w:t>
-      </w:r>
-      <w:r>
-        <w:t>).</w:t>
-      </w:r>
-      <w:r>
-        <w:t xml:space="preserve"> Significance was evaluated using a two-sided significance level of 0.05, indicating p-values less than 0.05 were considered significant.</w:t>
-      </w:r>
-    </w:p>
-    <w:p/>
-    <w:p>
-      <w:pPr>
-        <w:pStyle w:val="Heading2"/>
-      </w:pPr>
-      <w:r>
-        <w:t>Results</w:t>
-      </w:r>
-    </w:p>
-    <w:p>
-      <w:pPr>
-        <w:spacing w:line="480" w:lineRule="auto"/>
-      </w:pPr>
-      <w:r>
-        <w:t xml:space="preserve">Table 1 summarizes cortisol and DHEA concentrations and adherence measures by collection sample. Missing </w:t>
-      </w:r>
-      <w:r>
-        <w:t>cortisol and DHEA</w:t>
-      </w:r>
-      <w:r>
-        <w:t xml:space="preserve"> measurements were observed even when collection times were recorded, reflecting laboratory and sample-quality issues. </w:t>
-      </w:r>
-      <w:r>
-        <w:t>Cap</w:t>
-      </w:r>
-      <w:r>
-        <w:t xml:space="preserve"> times were missing more frequently than </w:t>
-      </w:r>
-      <w:r>
-        <w:t>B</w:t>
-      </w:r>
-      <w:r>
-        <w:t>ooklet times, consistent with potential device malfunctions or user errors.</w:t>
-      </w:r>
-    </w:p>
-    <w:p>
-      <w:pPr>
-        <w:pStyle w:val="Heading4"/>
-      </w:pPr>
-      <w:r>
-        <w:t xml:space="preserve">3.2 Agreement Between Booklet and </w:t>
-      </w:r>
-      <w:r>
-        <w:t>Cap</w:t>
-      </w:r>
-      <w:r>
-        <w:t xml:space="preserve"> Timing</w:t>
-      </w:r>
-    </w:p>
-    <w:p/>
-    <w:p>
-      <w:pPr>
         <w:jc w:val="center"/>
       </w:pPr>
       <w:r>
         <w:rPr>
           <w:noProof/>
         </w:rPr>
-        <w:lastRenderedPageBreak/>
         <w:drawing>
-          <wp:inline distT="0" distB="0" distL="0" distR="0" wp14:anchorId="6A7AD73B" wp14:editId="43773A82">
-            <wp:extent cx="4811842" cy="3398106"/>
-            <wp:effectExtent l="0" t="0" r="1905" b="5715"/>
+          <wp:inline distT="0" distB="0" distL="0" distR="0" wp14:anchorId="6A7AD73B" wp14:editId="6FE93867">
+            <wp:extent cx="5047416" cy="3564467"/>
+            <wp:effectExtent l="0" t="0" r="0" b="4445"/>
             <wp:docPr id="1227577336" name="Picture 1" descr="A graph of a graph with numbers and lines&#10;&#10;AI-generated content may be incorrect."/>
             <wp:cNvGraphicFramePr>
               <a:graphicFrameLocks xmlns:a="http://schemas.openxmlformats.org/drawingml/2006/main" noChangeAspect="1"/>
@@ -939,7 +663,7 @@
                     <pic:cNvPicPr/>
                   </pic:nvPicPr>
                   <pic:blipFill>
-                    <a:blip r:embed="rId6"/>
+                    <a:blip r:embed="rId7"/>
                     <a:stretch>
                       <a:fillRect/>
                     </a:stretch>
@@ -947,7 +671,7 @@
                   <pic:spPr>
                     <a:xfrm>
                       <a:off x="0" y="0"/>
-                      <a:ext cx="4861790" cy="3433379"/>
+                      <a:ext cx="5112939" cy="3610739"/>
                     </a:xfrm>
                     <a:prstGeom prst="rect">
                       <a:avLst/>
@@ -964,7 +688,7 @@
       <w:pPr>
         <w:pStyle w:val="Caption"/>
       </w:pPr>
-      <w:bookmarkStart w:id="0" w:name="_Ref220579249"/>
+      <w:bookmarkStart w:id="1" w:name="_Ref220579249"/>
       <w:r>
         <w:rPr>
           <w:b/>
@@ -1020,7 +744,7 @@
         </w:rPr>
         <w:fldChar w:fldCharType="end"/>
       </w:r>
-      <w:bookmarkEnd w:id="0"/>
+      <w:bookmarkEnd w:id="1"/>
       <w:r>
         <w:rPr>
           <w:b/>
@@ -1101,20 +825,22 @@
       <w:pPr>
         <w:spacing w:line="480" w:lineRule="auto"/>
       </w:pPr>
-      <w:r>
-        <w:t xml:space="preserve">Scatterplots of </w:t>
-      </w:r>
-      <w:r>
-        <w:t>Booklet</w:t>
-      </w:r>
-      <w:r>
-        <w:t xml:space="preserve"> versus </w:t>
-      </w:r>
-      <w:r>
-        <w:t>Cap</w:t>
-      </w:r>
-      <w:r>
-        <w:t xml:space="preserve"> minutes since waking demonstrated a strong linear association across collection samples (</w:t>
+      <w:proofErr w:type="spellStart"/>
+      <w:r>
+        <w:rPr>
+          <w:lang w:val="el-GR"/>
+        </w:rPr>
+        <w:t>Βοο</w:t>
+      </w:r>
+      <w:r>
+        <w:t>klet</w:t>
+      </w:r>
+      <w:proofErr w:type="spellEnd"/>
+      <w:r>
+        <w:t xml:space="preserve"> versus cap minutes since waking showed a strong linear association across collection samples</w:t>
+      </w:r>
+      <w:r>
+        <w:t xml:space="preserve"> (</w:t>
       </w:r>
       <w:r>
         <w:fldChar w:fldCharType="begin"/>
@@ -1148,7 +874,19 @@
         <w:fldChar w:fldCharType="end"/>
       </w:r>
       <w:r>
-        <w:t>). Pearson correlation coefficients indicated strong correlations overall and within samples (</w:t>
+        <w:t>). Pearson correlation</w:t>
+      </w:r>
+      <w:r>
+        <w:t>s</w:t>
+      </w:r>
+      <w:r>
+        <w:t xml:space="preserve"> </w:t>
+      </w:r>
+      <w:r>
+        <w:t>were strong</w:t>
+      </w:r>
+      <w:r>
+        <w:t xml:space="preserve"> overall and within samples (</w:t>
       </w:r>
       <w:r>
         <w:rPr>
@@ -1157,7 +895,19 @@
         <w:t>ρ</w:t>
       </w:r>
       <w:r>
-        <w:t>≈ 0.92 overall), suggesting that the two-timing methods tracked collection timing similarly.</w:t>
+        <w:t xml:space="preserve">≈ 0.92 overall), </w:t>
+      </w:r>
+      <w:r>
+        <w:t>suggesting</w:t>
+      </w:r>
+      <w:r>
+        <w:t xml:space="preserve"> that </w:t>
+      </w:r>
+      <w:r>
+        <w:t>both</w:t>
+      </w:r>
+      <w:r>
+        <w:t xml:space="preserve"> methods tracked collection timing similarly.</w:t>
       </w:r>
     </w:p>
     <w:p>
@@ -1185,19 +935,23 @@
           <w:szCs w:val="21"/>
         </w:rPr>
       </w:pPr>
-      <w:r>
-        <w:rPr>
-          <w:b/>
-          <w:bCs/>
-          <w:sz w:val="21"/>
-          <w:szCs w:val="21"/>
+    </w:p>
+    <w:p>
+      <w:pPr>
+        <w:spacing w:line="240" w:lineRule="auto"/>
+        <w:contextualSpacing/>
+        <w:jc w:val="center"/>
+      </w:pPr>
+      <w:r>
+        <w:rPr>
+          <w:noProof/>
         </w:rPr>
         <w:lastRenderedPageBreak/>
         <w:drawing>
-          <wp:inline distT="0" distB="0" distL="0" distR="0" wp14:anchorId="351BA1C7" wp14:editId="6863FB52">
-            <wp:extent cx="5113867" cy="2203443"/>
-            <wp:effectExtent l="0" t="0" r="4445" b="0"/>
-            <wp:docPr id="1007299364" name="Picture 1" descr="A screenshot of a graph&#10;&#10;AI-generated content may be incorrect."/>
+          <wp:inline distT="0" distB="0" distL="0" distR="0" wp14:anchorId="097DBFE3" wp14:editId="72FE8A41">
+            <wp:extent cx="4927600" cy="1468804"/>
+            <wp:effectExtent l="0" t="0" r="0" b="4445"/>
+            <wp:docPr id="286904425" name="Picture 1" descr="A screenshot of a graph&#10;&#10;AI-generated content may be incorrect."/>
             <wp:cNvGraphicFramePr>
               <a:graphicFrameLocks xmlns:a="http://schemas.openxmlformats.org/drawingml/2006/main" noChangeAspect="1"/>
             </wp:cNvGraphicFramePr>
@@ -1205,11 +959,11 @@
               <a:graphicData uri="http://schemas.openxmlformats.org/drawingml/2006/picture">
                 <pic:pic xmlns:pic="http://schemas.openxmlformats.org/drawingml/2006/picture">
                   <pic:nvPicPr>
-                    <pic:cNvPr id="1007299364" name="Picture 1" descr="A screenshot of a graph&#10;&#10;AI-generated content may be incorrect."/>
+                    <pic:cNvPr id="286904425" name="Picture 1" descr="A screenshot of a graph&#10;&#10;AI-generated content may be incorrect."/>
                     <pic:cNvPicPr/>
                   </pic:nvPicPr>
                   <pic:blipFill>
-                    <a:blip r:embed="rId7"/>
+                    <a:blip r:embed="rId8"/>
                     <a:stretch>
                       <a:fillRect/>
                     </a:stretch>
@@ -1217,7 +971,7 @@
                   <pic:spPr>
                     <a:xfrm>
                       <a:off x="0" y="0"/>
-                      <a:ext cx="5138916" cy="2214236"/>
+                      <a:ext cx="4964350" cy="1479758"/>
                     </a:xfrm>
                     <a:prstGeom prst="rect">
                       <a:avLst/>
@@ -1233,12 +987,12 @@
     <w:p>
       <w:pPr>
         <w:pStyle w:val="Caption"/>
-        <w:contextualSpacing/>
         <w:rPr>
           <w:sz w:val="24"/>
           <w:szCs w:val="24"/>
         </w:rPr>
       </w:pPr>
+      <w:bookmarkStart w:id="2" w:name="_Ref220679981"/>
       <w:r>
         <w:rPr>
           <w:b/>
@@ -1246,7 +1000,7 @@
           <w:sz w:val="21"/>
           <w:szCs w:val="21"/>
         </w:rPr>
-        <w:t>*****</w:t>
+        <w:t xml:space="preserve">Table </w:t>
       </w:r>
       <w:r>
         <w:rPr>
@@ -1255,6 +1009,53 @@
           <w:sz w:val="21"/>
           <w:szCs w:val="21"/>
         </w:rPr>
+        <w:fldChar w:fldCharType="begin"/>
+      </w:r>
+      <w:r>
+        <w:rPr>
+          <w:b/>
+          <w:bCs/>
+          <w:sz w:val="21"/>
+          <w:szCs w:val="21"/>
+        </w:rPr>
+        <w:instrText xml:space="preserve"> SEQ Table \* ARABIC </w:instrText>
+      </w:r>
+      <w:r>
+        <w:rPr>
+          <w:b/>
+          <w:bCs/>
+          <w:sz w:val="21"/>
+          <w:szCs w:val="21"/>
+        </w:rPr>
+        <w:fldChar w:fldCharType="separate"/>
+      </w:r>
+      <w:r>
+        <w:rPr>
+          <w:b/>
+          <w:bCs/>
+          <w:noProof/>
+          <w:sz w:val="21"/>
+          <w:szCs w:val="21"/>
+        </w:rPr>
+        <w:t>2</w:t>
+      </w:r>
+      <w:r>
+        <w:rPr>
+          <w:b/>
+          <w:bCs/>
+          <w:sz w:val="21"/>
+          <w:szCs w:val="21"/>
+        </w:rPr>
+        <w:fldChar w:fldCharType="end"/>
+      </w:r>
+      <w:bookmarkEnd w:id="2"/>
+      <w:r>
+        <w:rPr>
+          <w:b/>
+          <w:bCs/>
+          <w:sz w:val="21"/>
+          <w:szCs w:val="21"/>
+        </w:rPr>
         <w:t>.</w:t>
       </w:r>
       <w:r>
@@ -1304,42 +1105,84 @@
           <w:sz w:val="21"/>
           <w:szCs w:val="21"/>
         </w:rPr>
-        <w:t xml:space="preserve"> measurements</w:t>
-      </w:r>
-      <w:r>
-        <w:rPr>
-          <w:sz w:val="21"/>
-          <w:szCs w:val="21"/>
-        </w:rPr>
-        <w:t xml:space="preserve"> specified without an intercept</w:t>
-      </w:r>
-      <w:r>
-        <w:rPr>
-          <w:sz w:val="21"/>
-          <w:szCs w:val="21"/>
-        </w:rPr>
-        <w:t xml:space="preserve">. The outcome was the difference in minutes since waking (Booklet − </w:t>
-      </w:r>
-      <w:r>
-        <w:rPr>
-          <w:sz w:val="21"/>
-          <w:szCs w:val="21"/>
-        </w:rPr>
-        <w:t>Cap</w:t>
-      </w:r>
-      <w:r>
-        <w:rPr>
-          <w:sz w:val="21"/>
-          <w:szCs w:val="21"/>
-        </w:rPr>
-        <w:t xml:space="preserve">). Collection sample was included as a fixed effect with a subject-level random intercept. </w:t>
-      </w:r>
-      <w:r>
-        <w:rPr>
-          <w:sz w:val="21"/>
-          <w:szCs w:val="21"/>
-        </w:rPr>
-        <w:t>Beta is mean difference in minutes.</w:t>
+        <w:t xml:space="preserve"> measurement</w:t>
+      </w:r>
+      <w:r>
+        <w:rPr>
+          <w:sz w:val="21"/>
+          <w:szCs w:val="21"/>
+        </w:rPr>
+        <w:t>s</w:t>
+      </w:r>
+      <w:r>
+        <w:rPr>
+          <w:sz w:val="21"/>
+          <w:szCs w:val="21"/>
+        </w:rPr>
+        <w:t>. </w:t>
+      </w:r>
+      <w:r>
+        <w:rPr>
+          <w:sz w:val="21"/>
+          <w:szCs w:val="21"/>
+        </w:rPr>
+        <w:t xml:space="preserve">The slope reflects the degree of </w:t>
+      </w:r>
+      <w:r>
+        <w:rPr>
+          <w:sz w:val="21"/>
+          <w:szCs w:val="21"/>
+        </w:rPr>
+        <w:t>agreement</w:t>
+      </w:r>
+      <w:r>
+        <w:rPr>
+          <w:sz w:val="21"/>
+          <w:szCs w:val="21"/>
+        </w:rPr>
+        <w:t xml:space="preserve"> in elapsed time between the two measures, while the intercept represents the average </w:t>
+      </w:r>
+      <w:r>
+        <w:rPr>
+          <w:sz w:val="21"/>
+          <w:szCs w:val="21"/>
+        </w:rPr>
+        <w:t>bias</w:t>
+      </w:r>
+      <w:r>
+        <w:rPr>
+          <w:sz w:val="21"/>
+          <w:szCs w:val="21"/>
+        </w:rPr>
+        <w:t xml:space="preserve"> between </w:t>
+      </w:r>
+      <w:r>
+        <w:rPr>
+          <w:sz w:val="21"/>
+          <w:szCs w:val="21"/>
+        </w:rPr>
+        <w:t>B</w:t>
+      </w:r>
+      <w:r>
+        <w:rPr>
+          <w:sz w:val="21"/>
+          <w:szCs w:val="21"/>
+        </w:rPr>
+        <w:t xml:space="preserve">ooklet and </w:t>
+      </w:r>
+      <w:r>
+        <w:rPr>
+          <w:sz w:val="21"/>
+          <w:szCs w:val="21"/>
+        </w:rPr>
+        <w:t>C</w:t>
+      </w:r>
+      <w:r>
+        <w:rPr>
+          <w:sz w:val="21"/>
+          <w:szCs w:val="21"/>
+        </w:rPr>
+        <w:t>ap times.</w:t>
       </w:r>
     </w:p>
     <w:p>
@@ -1352,386 +1195,634 @@
         <w:spacing w:line="480" w:lineRule="auto"/>
       </w:pPr>
       <w:r>
-        <w:t xml:space="preserve">Despite strong correlations, mixed-effects modeling revealed evidence of bias. After accounting for subject-level variability, </w:t>
-      </w:r>
-      <w:r>
-        <w:t>the 30min post wake sample (collection sample 2)</w:t>
-      </w:r>
-      <w:r>
-        <w:t xml:space="preserve"> showed a statistically significant </w:t>
-      </w:r>
-      <w:r>
-        <w:t>negative</w:t>
-      </w:r>
-      <w:r>
-        <w:t xml:space="preserve"> mean difference</w:t>
-      </w:r>
-      <w:r>
-        <w:t xml:space="preserve"> of 1</w:t>
-      </w:r>
-      <w:r>
-        <w:t>6</w:t>
+        <w:t xml:space="preserve">Linear mixed-effects regression </w:t>
+      </w:r>
+      <w:r>
+        <w:t xml:space="preserve">indicated near perfect linear agreement between booklet and cap minutes </w:t>
+      </w:r>
+      <w:r>
+        <w:t xml:space="preserve">(slope ≈ 1.0), suggesting that </w:t>
+      </w:r>
+      <w:r>
+        <w:t>booklet</w:t>
+      </w:r>
+      <w:r>
+        <w:t xml:space="preserve"> times closely </w:t>
+      </w:r>
+      <w:r>
+        <w:t>follow</w:t>
+      </w:r>
+      <w:r>
+        <w:t xml:space="preserve"> </w:t>
+      </w:r>
+      <w:r>
+        <w:t>c</w:t>
+      </w:r>
+      <w:r>
+        <w:t xml:space="preserve">ap-recorded times </w:t>
+      </w:r>
+      <w:r>
+        <w:t>throughout</w:t>
+      </w:r>
+      <w:r>
+        <w:t xml:space="preserve"> the day. </w:t>
+      </w:r>
+      <w:r>
+        <w:t>The intercept suggested some bias, with booklet times being recorded by about 6-7 minutes earlier on average</w:t>
+      </w:r>
+      <w:r>
+        <w:t xml:space="preserve"> (</w:t>
+      </w:r>
+      <w:r>
+        <w:fldChar w:fldCharType="begin"/>
+      </w:r>
+      <w:r>
+        <w:instrText xml:space="preserve"> REF _Ref220679981 \h </w:instrText>
+      </w:r>
+      <w:r>
+        <w:fldChar w:fldCharType="separate"/>
+      </w:r>
+      <w:r>
+        <w:rPr>
+          <w:b/>
+          <w:bCs/>
+          <w:sz w:val="21"/>
+          <w:szCs w:val="21"/>
+        </w:rPr>
+        <w:t xml:space="preserve">Table </w:t>
+      </w:r>
+      <w:r>
+        <w:rPr>
+          <w:b/>
+          <w:bCs/>
+          <w:noProof/>
+          <w:sz w:val="21"/>
+          <w:szCs w:val="21"/>
+        </w:rPr>
+        <w:t>2</w:t>
+      </w:r>
+      <w:r>
+        <w:fldChar w:fldCharType="end"/>
+      </w:r>
+      <w:r>
+        <w:t>)</w:t>
       </w:r>
       <w:r>
         <w:t>.</w:t>
       </w:r>
-      <w:r>
+    </w:p>
+    <w:p>
+      <w:pPr>
+        <w:pStyle w:val="Heading4"/>
+      </w:pPr>
+      <w:r>
+        <w:t>3.3 Adherence to Protocol Timing</w:t>
+      </w:r>
+    </w:p>
+    <w:p>
+      <w:pPr>
+        <w:spacing w:line="480" w:lineRule="auto"/>
+      </w:pPr>
+      <w:r>
+        <w:t>Adherence differed by collection sample and adherence window definition. Sample 2 (+30min) showed higher</w:t>
+      </w:r>
+      <w:r>
+        <w:t xml:space="preserve"> adherence under both ±7-minute and ±15-minute windows, with significant differences being </w:t>
+      </w:r>
+      <w:proofErr w:type="spellStart"/>
+      <w:r>
+        <w:t xml:space="preserve">noted </w:t>
+      </w:r>
+      <w:proofErr w:type="spellEnd"/>
+      <w:r>
+        <w:t>for both booklet and cap-based measures between these adherence windows.</w:t>
+      </w:r>
+    </w:p>
+    <w:p>
+      <w:pPr>
+        <w:pStyle w:val="Heading4"/>
+      </w:pPr>
+      <w:r>
+        <w:t>3.4 Diurnal Patterns of Cortisol and DHEA</w:t>
+      </w:r>
+    </w:p>
+    <w:p/>
+    <w:p>
+      <w:pPr>
+        <w:spacing w:line="240" w:lineRule="auto"/>
+        <w:contextualSpacing/>
+        <w:jc w:val="center"/>
+      </w:pPr>
+      <w:r>
+        <w:rPr>
+          <w:noProof/>
+        </w:rPr>
+        <w:lastRenderedPageBreak/>
+        <w:drawing>
+          <wp:inline distT="0" distB="0" distL="0" distR="0" wp14:anchorId="3E9D9D56" wp14:editId="725CEA96">
+            <wp:extent cx="5646280" cy="2150533"/>
+            <wp:effectExtent l="0" t="0" r="0" b="0"/>
+            <wp:docPr id="2068875523" name="Picture 1" descr="A screenshot of a graph&#10;&#10;AI-generated content may be incorrect."/>
+            <wp:cNvGraphicFramePr>
+              <a:graphicFrameLocks xmlns:a="http://schemas.openxmlformats.org/drawingml/2006/main" noChangeAspect="1"/>
+            </wp:cNvGraphicFramePr>
+            <a:graphic xmlns:a="http://schemas.openxmlformats.org/drawingml/2006/main">
+              <a:graphicData uri="http://schemas.openxmlformats.org/drawingml/2006/picture">
+                <pic:pic xmlns:pic="http://schemas.openxmlformats.org/drawingml/2006/picture">
+                  <pic:nvPicPr>
+                    <pic:cNvPr id="2068875523" name="Picture 1" descr="A screenshot of a graph&#10;&#10;AI-generated content may be incorrect."/>
+                    <pic:cNvPicPr/>
+                  </pic:nvPicPr>
+                  <pic:blipFill>
+                    <a:blip r:embed="rId9"/>
+                    <a:stretch>
+                      <a:fillRect/>
+                    </a:stretch>
+                  </pic:blipFill>
+                  <pic:spPr>
+                    <a:xfrm>
+                      <a:off x="0" y="0"/>
+                      <a:ext cx="5646280" cy="2150533"/>
+                    </a:xfrm>
+                    <a:prstGeom prst="rect">
+                      <a:avLst/>
+                    </a:prstGeom>
+                  </pic:spPr>
+                </pic:pic>
+              </a:graphicData>
+            </a:graphic>
+          </wp:inline>
+        </w:drawing>
+      </w:r>
+    </w:p>
+    <w:p>
+      <w:pPr>
+        <w:pStyle w:val="Caption"/>
+        <w:rPr>
+          <w:sz w:val="21"/>
+          <w:szCs w:val="21"/>
+        </w:rPr>
+      </w:pPr>
+      <w:bookmarkStart w:id="3" w:name="_Ref220680029"/>
+      <w:r>
+        <w:rPr>
+          <w:b/>
+          <w:bCs/>
+          <w:sz w:val="21"/>
+          <w:szCs w:val="21"/>
+        </w:rPr>
+        <w:t xml:space="preserve">Table </w:t>
+      </w:r>
+      <w:r>
+        <w:rPr>
+          <w:b/>
+          <w:bCs/>
+          <w:sz w:val="21"/>
+          <w:szCs w:val="21"/>
+        </w:rPr>
+        <w:fldChar w:fldCharType="begin"/>
+      </w:r>
+      <w:r>
+        <w:rPr>
+          <w:b/>
+          <w:bCs/>
+          <w:sz w:val="21"/>
+          <w:szCs w:val="21"/>
+        </w:rPr>
+        <w:instrText xml:space="preserve"> SEQ Table \* ARABIC </w:instrText>
+      </w:r>
+      <w:r>
+        <w:rPr>
+          <w:b/>
+          <w:bCs/>
+          <w:sz w:val="21"/>
+          <w:szCs w:val="21"/>
+        </w:rPr>
+        <w:fldChar w:fldCharType="separate"/>
+      </w:r>
+      <w:r>
+        <w:rPr>
+          <w:b/>
+          <w:bCs/>
+          <w:noProof/>
+          <w:sz w:val="21"/>
+          <w:szCs w:val="21"/>
+        </w:rPr>
         <w:t>3</w:t>
       </w:r>
       <w:r>
-        <w:t>min</w:t>
-      </w:r>
-      <w:r>
-        <w:t xml:space="preserve"> (-4.1</w:t>
+        <w:rPr>
+          <w:b/>
+          <w:bCs/>
+          <w:sz w:val="21"/>
+          <w:szCs w:val="21"/>
+        </w:rPr>
+        <w:fldChar w:fldCharType="end"/>
+      </w:r>
+      <w:bookmarkEnd w:id="3"/>
+      <w:r>
+        <w:rPr>
+          <w:sz w:val="21"/>
+          <w:szCs w:val="21"/>
+        </w:rPr>
+        <w:t xml:space="preserve">. Piece-wise linear mixed-effects models describing diurnal patterns of DHEA and cortisol </w:t>
+      </w:r>
+      <w:r>
+        <w:rPr>
+          <w:sz w:val="21"/>
+          <w:szCs w:val="21"/>
+        </w:rPr>
+        <w:t>levels</w:t>
+      </w:r>
+      <w:r>
+        <w:rPr>
+          <w:sz w:val="21"/>
+          <w:szCs w:val="21"/>
+        </w:rPr>
+        <w:t>.</w:t>
+      </w:r>
+      <w:r>
+        <w:rPr>
+          <w:sz w:val="21"/>
+          <w:szCs w:val="21"/>
+        </w:rPr>
+        <w:t xml:space="preserve"> Models included a knot at 30 minutes post waking to estimate the initial post-waking change and the subsequent rate of change over the remainder of the day, with subject-specific random intercepts accounting for repeated measures. Exponentiated coefficients represent multiplicative changes in concentration </w:t>
+      </w:r>
+      <w:r>
+        <w:rPr>
+          <w:sz w:val="21"/>
+          <w:szCs w:val="21"/>
+        </w:rPr>
+        <w:t xml:space="preserve">levels </w:t>
+      </w:r>
+      <w:r>
+        <w:rPr>
+          <w:sz w:val="21"/>
+          <w:szCs w:val="21"/>
+        </w:rPr>
+        <w:t>per minute within each time segment.</w:t>
+      </w:r>
+    </w:p>
+    <w:p>
+      <w:pPr>
+        <w:spacing w:line="480" w:lineRule="auto"/>
+      </w:pPr>
+      <w:r>
+        <w:t>During the first 30 minutes after waking, cortisol increased by about 0.6% per minute (</w:t>
+      </w:r>
+      <w:r>
+        <w:t>≈</w:t>
+      </w:r>
+      <w:r>
+        <w:t xml:space="preserve"> 20% cumulatively), while DHEA decreased by about 1.8% per minute (</w:t>
+      </w:r>
+      <w:r>
+        <w:t>≈</w:t>
+      </w:r>
+      <w:r>
+        <w:t xml:space="preserve"> 42% cumulatively).</w:t>
       </w:r>
       <w:r>
         <w:t xml:space="preserve"> </w:t>
       </w:r>
       <w:r>
-        <w:t>+</w:t>
+        <w:rPr>
+          <w:color w:val="000000" w:themeColor="text1"/>
+        </w:rPr>
+        <w:t>After 30 minutes, both declined more gradually, with cortisol decreasing at approximately 0.23% per minute</w:t>
+      </w:r>
+      <w:r>
+        <w:rPr>
+          <w:color w:val="000000" w:themeColor="text1"/>
+        </w:rPr>
+        <w:t xml:space="preserve"> (≈</w:t>
+      </w:r>
+      <w:r>
+        <w:rPr>
+          <w:color w:val="000000" w:themeColor="text1"/>
+        </w:rPr>
+        <w:t xml:space="preserve"> 12.5% per hour</w:t>
+      </w:r>
+      <w:r>
+        <w:rPr>
+          <w:color w:val="000000" w:themeColor="text1"/>
+        </w:rPr>
+        <w:t>)</w:t>
+      </w:r>
+      <w:r>
+        <w:rPr>
+          <w:color w:val="000000" w:themeColor="text1"/>
+        </w:rPr>
+        <w:t>,</w:t>
+      </w:r>
+      <w:r>
+        <w:rPr>
+          <w:color w:val="000000" w:themeColor="text1"/>
+        </w:rPr>
+        <w:t xml:space="preserve"> and DHEA at 0.2% per minute</w:t>
+      </w:r>
+      <w:r>
+        <w:rPr>
+          <w:color w:val="000000" w:themeColor="text1"/>
+        </w:rPr>
+        <w:t xml:space="preserve"> (≈ 9% per hour)</w:t>
+      </w:r>
+      <w:r>
+        <w:rPr>
+          <w:color w:val="000000" w:themeColor="text1"/>
+        </w:rPr>
+        <w:t xml:space="preserve"> (</w:t>
+      </w:r>
+      <w:r>
+        <w:rPr>
+          <w:color w:val="000000" w:themeColor="text1"/>
+        </w:rPr>
+        <w:fldChar w:fldCharType="begin"/>
+      </w:r>
+      <w:r>
+        <w:rPr>
+          <w:color w:val="000000" w:themeColor="text1"/>
+        </w:rPr>
+        <w:instrText xml:space="preserve"> REF _Ref220680029 \h </w:instrText>
+      </w:r>
+      <w:r>
+        <w:rPr>
+          <w:color w:val="000000" w:themeColor="text1"/>
+        </w:rPr>
+      </w:r>
+      <w:r>
+        <w:rPr>
+          <w:color w:val="000000" w:themeColor="text1"/>
+        </w:rPr>
+        <w:fldChar w:fldCharType="separate"/>
+      </w:r>
+      <w:r>
+        <w:rPr>
+          <w:b/>
+          <w:bCs/>
+          <w:sz w:val="21"/>
+          <w:szCs w:val="21"/>
+        </w:rPr>
+        <w:t xml:space="preserve">Table </w:t>
+      </w:r>
+      <w:r>
+        <w:rPr>
+          <w:b/>
+          <w:bCs/>
+          <w:noProof/>
+          <w:sz w:val="21"/>
+          <w:szCs w:val="21"/>
+        </w:rPr>
+        <w:t>3</w:t>
+      </w:r>
+      <w:r>
+        <w:rPr>
+          <w:color w:val="000000" w:themeColor="text1"/>
+        </w:rPr>
+        <w:fldChar w:fldCharType="end"/>
+      </w:r>
+      <w:r>
+        <w:rPr>
+          <w:color w:val="000000" w:themeColor="text1"/>
+        </w:rPr>
+        <w:t>)</w:t>
+      </w:r>
+      <w:r>
+        <w:rPr>
+          <w:color w:val="000000" w:themeColor="text1"/>
+        </w:rPr>
+        <w:t>.</w:t>
+      </w:r>
+    </w:p>
+    <w:p>
+      <w:pPr>
+        <w:pStyle w:val="Heading2"/>
+      </w:pPr>
+      <w:r>
+        <w:t>Discussion</w:t>
+      </w:r>
+    </w:p>
+    <w:p>
+      <w:pPr>
+        <w:spacing w:line="480" w:lineRule="auto"/>
+      </w:pPr>
+      <w:r>
+        <w:t xml:space="preserve">This study evaluated the </w:t>
+      </w:r>
+      <w:r>
+        <w:t>agreement</w:t>
       </w:r>
       <w:r>
         <w:t xml:space="preserve"> </w:t>
       </w:r>
       <w:r>
-        <w:t>-12.</w:t>
-      </w:r>
-      <w:r>
-        <w:t>2</w:t>
-      </w:r>
-      <w:r>
-        <w:t>)</w:t>
-      </w:r>
-      <w:r>
-        <w:t xml:space="preserve">, indicating that </w:t>
-      </w:r>
-      <w:r>
-        <w:t>Booklet</w:t>
-      </w:r>
-      <w:r>
-        <w:t xml:space="preserve"> times tended to be recorded </w:t>
-      </w:r>
-      <w:r>
-        <w:t>earlier</w:t>
-      </w:r>
-      <w:r>
-        <w:t xml:space="preserve"> than </w:t>
-      </w:r>
-      <w:r>
-        <w:t>CAP</w:t>
-      </w:r>
-      <w:r>
-        <w:t xml:space="preserve"> times for this sample</w:t>
-      </w:r>
-      <w:r>
-        <w:t>, on average</w:t>
-      </w:r>
-      <w:r>
-        <w:t xml:space="preserve">. No </w:t>
-      </w:r>
-      <w:r>
-        <w:t xml:space="preserve">other significant </w:t>
-      </w:r>
-      <w:r>
-        <w:t>comparable bias</w:t>
+        <w:t xml:space="preserve">and </w:t>
+      </w:r>
+      <w:r>
+        <w:t>adherence</w:t>
+      </w:r>
+      <w:r>
+        <w:t xml:space="preserve"> of a novel saliva collection method (the SPIT booklet) for assessing diurnal patterns of cortisol and DHEA. Overall, booklet-recorded times closely tracked electronically recorded cap times, </w:t>
+      </w:r>
+      <w:r>
+        <w:t>with an average bias of 6-7 minutes being recorded earlier by the booklet method.</w:t>
+      </w:r>
+    </w:p>
+    <w:p>
+      <w:pPr>
+        <w:spacing w:line="480" w:lineRule="auto"/>
+      </w:pPr>
+      <w:r>
+        <w:t xml:space="preserve">Adherence to protocol-defined collection windows varied by sample and window, with lower adherence at the +600-minute collection and under the </w:t>
+      </w:r>
+      <w:r>
+        <w:t>stricter</w:t>
+      </w:r>
+      <w:r>
+        <w:t xml:space="preserve"> </w:t>
+      </w:r>
+      <w:r>
+        <w:t>±</w:t>
+      </w:r>
+      <w:r>
+        <w:t>7.5-minute window. Booklet recordings generally showed higher adherence than cap recordings.</w:t>
+      </w:r>
+    </w:p>
+    <w:p>
+      <w:pPr>
+        <w:spacing w:line="480" w:lineRule="auto"/>
+      </w:pPr>
+      <w:r>
+        <w:lastRenderedPageBreak/>
+        <w:t xml:space="preserve">Observed </w:t>
+      </w:r>
+      <w:r>
+        <w:t>cortisol and DHEA</w:t>
+      </w:r>
+      <w:r>
+        <w:t xml:space="preserve"> patterns were consistent with expectations: cortisol rose after waking and then declined across the day, while DHEA declined early and continued to decrease. Prior </w:t>
+      </w:r>
+      <w:r>
+        <w:t>literature</w:t>
+      </w:r>
+      <w:r>
+        <w:t xml:space="preserve"> has described an inverse relationship between cortisol and DHEA (Ahmed et al., 2023).</w:t>
+      </w:r>
+    </w:p>
+    <w:p>
+      <w:pPr>
+        <w:spacing w:line="480" w:lineRule="auto"/>
+      </w:pPr>
+      <w:r>
+        <w:t xml:space="preserve">Limitations include missing </w:t>
+      </w:r>
+      <w:r>
+        <w:t>data</w:t>
+      </w:r>
+      <w:r>
+        <w:t xml:space="preserve"> from </w:t>
+      </w:r>
+      <w:r>
+        <w:t>both</w:t>
+      </w:r>
+      <w:r>
+        <w:t xml:space="preserve"> method</w:t>
+      </w:r>
+      <w:r>
+        <w:t>s</w:t>
+      </w:r>
+      <w:r>
+        <w:t>, which could bias results if missingness was not random</w:t>
+      </w:r>
+      <w:r>
+        <w:t>. Linear mixed effect models are robust if missingness doesn’t depend on any unobserved data or any data at all.</w:t>
+      </w:r>
+    </w:p>
+    <w:p>
+      <w:pPr>
+        <w:spacing w:line="480" w:lineRule="auto"/>
+      </w:pPr>
+      <w:r>
+        <w:t xml:space="preserve">Timing differences </w:t>
+      </w:r>
+      <w:r>
+        <w:t xml:space="preserve">between booklet and cap-recorded times </w:t>
+      </w:r>
+      <w:r>
+        <w:t xml:space="preserve">exhibited substantial variability and some extreme values within specific collection sample windows. The simple linear mixed model </w:t>
+      </w:r>
+      <w:r>
+        <w:t xml:space="preserve">fitted for this analysis </w:t>
+      </w:r>
+      <w:r>
+        <w:t xml:space="preserve">cannot capture these specific collection sample discrepancies. </w:t>
+      </w:r>
+    </w:p>
+    <w:p>
+      <w:pPr>
+        <w:spacing w:line="480" w:lineRule="auto"/>
+      </w:pPr>
+      <w:r>
+        <w:t xml:space="preserve">In summary, the SPIT booklet appears </w:t>
+      </w:r>
+      <w:r>
+        <w:t>to be a valid method</w:t>
+      </w:r>
+      <w:r>
+        <w:t xml:space="preserve"> for collecting salivary cortisol and DHEA. Despite </w:t>
+      </w:r>
+      <w:r>
+        <w:t>some</w:t>
+      </w:r>
+      <w:r>
+        <w:t xml:space="preserve"> timing bias</w:t>
       </w:r>
       <w:r>
         <w:t>es</w:t>
       </w:r>
       <w:r>
-        <w:t xml:space="preserve"> </w:t>
-      </w:r>
-      <w:r>
-        <w:t>were</w:t>
-      </w:r>
-      <w:r>
-        <w:t xml:space="preserve"> observed for </w:t>
-      </w:r>
-      <w:r>
-        <w:t xml:space="preserve">the other </w:t>
-      </w:r>
-      <w:r>
-        <w:t>samples,</w:t>
-      </w:r>
-      <w:r>
-        <w:t xml:space="preserve"> but all indicated that </w:t>
-      </w:r>
-      <w:r>
-        <w:t>Booklet</w:t>
-      </w:r>
-      <w:r>
-        <w:t xml:space="preserve"> times tended to be recorded earlier than </w:t>
-      </w:r>
-      <w:r>
-        <w:t>Cap</w:t>
-      </w:r>
-      <w:r>
-        <w:t>, on average</w:t>
-      </w:r>
-      <w:r>
-        <w:t xml:space="preserve"> (</w:t>
-      </w:r>
-      <w:r>
-        <w:t>*****</w:t>
-      </w:r>
-      <w:r>
-        <w:t>)</w:t>
-      </w:r>
-      <w:r>
-        <w:t>.</w:t>
-      </w:r>
-    </w:p>
-    <w:p>
-      <w:pPr>
-        <w:spacing w:line="480" w:lineRule="auto"/>
-      </w:pPr>
-      <w:r>
-        <w:t xml:space="preserve">Mixed-effects modeling suggested small but systematic differences between </w:t>
-      </w:r>
-      <w:r>
-        <w:t>Booklet</w:t>
-      </w:r>
-      <w:r>
-        <w:t xml:space="preserve">-recorded and cap-recorded times. The largest average discrepancy occurred at the 30-minute post-waking sample, where </w:t>
-      </w:r>
-      <w:r>
-        <w:t>Booklet</w:t>
-      </w:r>
-      <w:r>
-        <w:t xml:space="preserve"> times were approximately 16 minutes earlier than cap times on average. Differences at other samples were smaller (approximately 4–6 minutes earlier on average). Across all collection samples, </w:t>
-      </w:r>
-      <w:r>
-        <w:t>Booklet</w:t>
-      </w:r>
-      <w:r>
-        <w:t xml:space="preserve">-recorded times tended </w:t>
-      </w:r>
-      <w:r>
-        <w:lastRenderedPageBreak/>
-        <w:t>to be earlier than cap-recorded times, indicating modest systematic bias that is most pronounced at the 30-minute post-waking sample</w:t>
-      </w:r>
-      <w:r>
-        <w:t xml:space="preserve"> </w:t>
-      </w:r>
-      <w:r>
-        <w:t>(*****)</w:t>
-      </w:r>
-      <w:r>
-        <w:t>.</w:t>
-      </w:r>
-    </w:p>
-    <w:p>
-      <w:pPr>
-        <w:spacing w:line="480" w:lineRule="auto"/>
-      </w:pPr>
-    </w:p>
-    <w:p>
-      <w:pPr>
-        <w:spacing w:line="480" w:lineRule="auto"/>
-      </w:pPr>
-    </w:p>
-    <w:p>
-      <w:pPr>
-        <w:spacing w:line="480" w:lineRule="auto"/>
-      </w:pPr>
-      <w:r>
-        <w:t xml:space="preserve">Linear mixed-effects regression of </w:t>
-      </w:r>
-      <w:r>
-        <w:t>Booklet</w:t>
-      </w:r>
-      <w:r>
-        <w:t xml:space="preserve">-reported minutes since waking on electronically recorded cap minutes since waking indicated near </w:t>
-      </w:r>
-      <w:r>
-        <w:t>perfect linear</w:t>
-      </w:r>
-      <w:r>
-        <w:t xml:space="preserve"> </w:t>
-      </w:r>
-      <w:r>
-        <w:t>association</w:t>
-      </w:r>
-      <w:r>
-        <w:t xml:space="preserve"> between the two measures (slope ≈ 1.0), suggesting that </w:t>
-      </w:r>
-      <w:r>
-        <w:t>Booklet</w:t>
-      </w:r>
-      <w:r>
-        <w:t xml:space="preserve"> times closely </w:t>
-      </w:r>
-      <w:r>
-        <w:t>follow</w:t>
-      </w:r>
-      <w:r>
-        <w:t xml:space="preserve"> cap-recorded times </w:t>
-      </w:r>
-      <w:r>
-        <w:t>throughout</w:t>
-      </w:r>
-      <w:r>
-        <w:t xml:space="preserve"> the day. The estimated intercept indicated a modest </w:t>
-      </w:r>
-      <w:r>
-        <w:t>bias</w:t>
-      </w:r>
-      <w:r>
-        <w:t xml:space="preserve">, with </w:t>
-      </w:r>
-      <w:r>
-        <w:t>B</w:t>
-      </w:r>
-      <w:r>
-        <w:t xml:space="preserve">ooklet times recorded approximately 6–7 minutes earlier than </w:t>
-      </w:r>
-      <w:r>
+        <w:t xml:space="preserve"> and variable adherence, agreement with electronic monitoring and the ability to capture expected diurnal patterns support its </w:t>
+      </w:r>
+      <w:r>
+        <w:t>application in a research setting</w:t>
+      </w:r>
+      <w:r>
+        <w:t xml:space="preserve"> when timing</w:t>
+      </w:r>
+      <w:r>
+        <w:t xml:space="preserve"> and adherence</w:t>
+      </w:r>
+      <w:r>
+        <w:t xml:space="preserve"> is emphasized.</w:t>
+      </w:r>
+    </w:p>
+    <w:p>
+      <w:pPr>
+        <w:pStyle w:val="Heading2"/>
+      </w:pPr>
+      <w:r>
+        <w:t>References</w:t>
+      </w:r>
+    </w:p>
+    <w:p>
+      <w:pPr>
+        <w:rPr>
+          <w:color w:val="000000" w:themeColor="text1"/>
+        </w:rPr>
+      </w:pPr>
+      <w:r>
+        <w:rPr>
+          <w:color w:val="000000" w:themeColor="text1"/>
+        </w:rPr>
         <w:t>C</w:t>
       </w:r>
       <w:r>
-        <w:t xml:space="preserve">ap times on average. Together, these results suggest strong linear agreement in relative timing, with a consistent tendency toward earlier </w:t>
-      </w:r>
-      <w:proofErr w:type="spellStart"/>
-      <w:r>
-        <w:t>Bookle</w:t>
-      </w:r>
-      <w:proofErr w:type="spellEnd"/>
-      <w:r>
-        <w:t>-reported times.</w:t>
-      </w:r>
-    </w:p>
-    <w:p>
-      <w:pPr>
-        <w:spacing w:line="480" w:lineRule="auto"/>
-      </w:pPr>
-    </w:p>
-    <w:p>
-      <w:pPr>
-        <w:pStyle w:val="Heading4"/>
-      </w:pPr>
-      <w:r>
-        <w:t>3.3 Adherence to Protocol Timing</w:t>
-      </w:r>
-    </w:p>
-    <w:p>
-      <w:pPr>
-        <w:spacing w:line="480" w:lineRule="auto"/>
-      </w:pPr>
-      <w:r>
-        <w:t xml:space="preserve">Adherence rates varied by collection sample. Collection Sample 4 showed higher adherence rates than Collection Sample 2 under both ±7.5-minute and ±15-minute definitions. Tests of proportions indicated statistically significant differences in adherence rates between these samples for both </w:t>
-      </w:r>
-      <w:r>
-        <w:t>Booklet</w:t>
-      </w:r>
-      <w:r>
-        <w:t xml:space="preserve">- and </w:t>
-      </w:r>
-      <w:r>
-        <w:t>CAP</w:t>
-      </w:r>
-      <w:r>
-        <w:t>-based measures.</w:t>
-      </w:r>
-    </w:p>
-    <w:p>
-      <w:pPr>
-        <w:pStyle w:val="Heading4"/>
-      </w:pPr>
-      <w:r>
-        <w:t>3.4 Diurnal Patterns of Cortisol and DHEA</w:t>
-      </w:r>
-    </w:p>
-    <w:p/>
-    <w:p>
-      <w:pPr>
-        <w:spacing w:line="480" w:lineRule="auto"/>
-      </w:pPr>
-      <w:r>
-        <w:rPr>
-          <w:noProof/>
-        </w:rPr>
-        <w:t xml:space="preserve"> </w:t>
-      </w:r>
-    </w:p>
-    <w:p>
-      <w:pPr>
-        <w:spacing w:line="480" w:lineRule="auto"/>
-        <w:rPr>
-          <w:color w:val="000000" w:themeColor="text1"/>
-        </w:rPr>
-      </w:pPr>
-      <w:r>
-        <w:rPr>
-          <w:color w:val="000000" w:themeColor="text1"/>
-        </w:rPr>
-        <w:lastRenderedPageBreak/>
-        <w:t xml:space="preserve">During the first 30 minutes after waking, cortisol and DHEA concentrations showed distinct patterns. Cortisol increased by approximately 0.62% per minute (corresponding to an estimated 20% </w:t>
-      </w:r>
-      <w:r>
-        <w:rPr>
-          <w:color w:val="000000" w:themeColor="text1"/>
-        </w:rPr>
-        <w:t xml:space="preserve">cumulative </w:t>
-      </w:r>
-      <w:r>
-        <w:rPr>
-          <w:color w:val="000000" w:themeColor="text1"/>
-        </w:rPr>
-        <w:t xml:space="preserve">increase from waking to 30 minutes post-waking), while DHEA decreased by approximately 1.8% per minute (corresponding to an estimated 42% </w:t>
-      </w:r>
-      <w:r>
-        <w:rPr>
-          <w:color w:val="000000" w:themeColor="text1"/>
-        </w:rPr>
-        <w:t xml:space="preserve">cumulative </w:t>
-      </w:r>
-      <w:r>
-        <w:rPr>
-          <w:color w:val="000000" w:themeColor="text1"/>
-        </w:rPr>
-        <w:t>decrease over the same period). After 30 minutes, both declined more gradually, with cortisol decreasing at approximately 0.23% per minute (about 12.5% per hour) and DHEA at approximately 0.2% per minute (about 9% per hour).</w:t>
-      </w:r>
-    </w:p>
-    <w:p>
-      <w:pPr>
-        <w:spacing w:line="480" w:lineRule="auto"/>
-        <w:rPr>
-          <w:color w:val="000000" w:themeColor="text1"/>
-        </w:rPr>
-      </w:pPr>
-    </w:p>
-    <w:p>
-      <w:pPr>
-        <w:pStyle w:val="Heading2"/>
-      </w:pPr>
-      <w:r>
-        <w:t>Discussion</w:t>
-      </w:r>
-    </w:p>
-    <w:p>
-      <w:pPr>
-        <w:spacing w:line="480" w:lineRule="auto"/>
-        <w:rPr>
-          <w:color w:val="000000" w:themeColor="text1"/>
-        </w:rPr>
-      </w:pPr>
-      <w:r>
-        <w:rPr>
-          <w:color w:val="000000" w:themeColor="text1"/>
-        </w:rPr>
-        <w:t xml:space="preserve">Several limitations warrant consideration. Although mixed-effects models were used to estimate average differences between </w:t>
-      </w:r>
-      <w:r>
-        <w:rPr>
-          <w:color w:val="000000" w:themeColor="text1"/>
-        </w:rPr>
-        <w:t>Booklet</w:t>
-      </w:r>
-      <w:r>
-        <w:rPr>
-          <w:color w:val="000000" w:themeColor="text1"/>
-        </w:rPr>
-        <w:t>-recorded and cap-recorded times while accounting for repeated measures within participants, timing deviations exhibited substantial variability and occasional extreme values. As a result, inference based on p-values should be interpreted cautiously, and the findings are best understood as descriptive estimates of systematic timing differences rather than definitive hypothesis tests.</w:t>
+        <w:rPr>
+          <w:color w:val="000000" w:themeColor="text1"/>
+        </w:rPr>
+        <w:t>hatGPT was used to check R code errors for some of the packages used and to grammar check (OpenAI, 2025).</w:t>
+      </w:r>
+    </w:p>
+    <w:p>
+      <w:pPr>
+        <w:spacing w:line="240" w:lineRule="auto"/>
+        <w:rPr>
+          <w:color w:val="000000" w:themeColor="text1"/>
+        </w:rPr>
+      </w:pPr>
+      <w:r>
+        <w:rPr>
+          <w:color w:val="000000" w:themeColor="text1"/>
+        </w:rPr>
+        <w:t>Ahmed, T., Qassem, M., &amp; Kyriacou, P. A. (2023). Measuring stress: a review of the current cortisol and dehydroepiandrosterone (DHEA) measurement techniques and considerations for the future of mental health monitoring. </w:t>
+      </w:r>
+      <w:r>
+        <w:rPr>
+          <w:i/>
+          <w:iCs/>
+          <w:color w:val="000000" w:themeColor="text1"/>
+        </w:rPr>
+        <w:t>Stress</w:t>
+      </w:r>
+      <w:r>
+        <w:rPr>
+          <w:color w:val="000000" w:themeColor="text1"/>
+        </w:rPr>
+        <w:t>, </w:t>
+      </w:r>
+      <w:r>
+        <w:rPr>
+          <w:i/>
+          <w:iCs/>
+          <w:color w:val="000000" w:themeColor="text1"/>
+        </w:rPr>
+        <w:t>26</w:t>
+      </w:r>
+      <w:r>
+        <w:rPr>
+          <w:color w:val="000000" w:themeColor="text1"/>
+        </w:rPr>
+        <w:t>(1), 29–42. https://doi.org/10.1080/10253890.2022.2164187</w:t>
       </w:r>
     </w:p>
     <w:sectPr>
@@ -3204,6 +3295,21 @@
       <w:szCs w:val="18"/>
     </w:rPr>
   </w:style>
+  <w:style w:type="character" w:styleId="PlaceholderText">
+    <w:name w:val="Placeholder Text"/>
+    <w:basedOn w:val="DefaultParagraphFont"/>
+    <w:uiPriority w:val="99"/>
+    <w:semiHidden/>
+    <w:rsid w:val="00BB3377"/>
+    <w:rPr>
+      <w:color w:val="666666"/>
+    </w:rPr>
+  </w:style>
+  <w:style w:type="character" w:customStyle="1" w:styleId="citation">
+    <w:name w:val="citation"/>
+    <w:basedOn w:val="DefaultParagraphFont"/>
+    <w:rsid w:val="00940747"/>
+  </w:style>
 </w:styles>
 </file>
 

</xml_diff>

<commit_message>
presentation and report updates
</commit_message>
<xml_diff>
--- a/Project0/Reports/Project0_Final_Report.docx
+++ b/Project0/Reports/Project0_Final_Report.docx
@@ -344,7 +344,19 @@
         <w:spacing w:line="480" w:lineRule="auto"/>
       </w:pPr>
       <w:r>
-        <w:t>One subject (SubjectID=3037) was excluded due to repeated DHEA values at the upper detection limit. One observation with an implausibly high cortisol value (89.6 nmol/L) was removed, likely reflecting laboratory error.</w:t>
+        <w:t>One subject (SubjectID=3037) was excluded due to repeated DHEA values at the upper detection limit</w:t>
+      </w:r>
+      <w:r>
+        <w:t xml:space="preserve"> (</w:t>
+      </w:r>
+      <w:r>
+        <w:t>5.205</w:t>
+      </w:r>
+      <w:r>
+        <w:t xml:space="preserve"> nmol/L)</w:t>
+      </w:r>
+      <w:r>
+        <w:t>. One observation with an implausibly high cortisol value (89.6 nmol/L) was removed, likely reflecting laboratory error.</w:t>
       </w:r>
     </w:p>
     <w:p>
@@ -382,15 +394,7 @@
         <w:t xml:space="preserve"> (booklet-cap)</w:t>
       </w:r>
       <w:r>
-        <w:t xml:space="preserve"> </w:t>
-      </w:r>
-      <w:proofErr w:type="spellStart"/>
-      <w:r>
-        <w:t>and</w:t>
-      </w:r>
-      <w:proofErr w:type="spellEnd"/>
-      <w:r>
-        <w:t xml:space="preserve"> the slope reflects agreement.</w:t>
+        <w:t xml:space="preserve"> and the slope reflects agreement.</w:t>
       </w:r>
     </w:p>
     <w:p>
@@ -644,14 +648,11 @@
         <w:jc w:val="center"/>
       </w:pPr>
       <w:r>
-        <w:rPr>
-          <w:noProof/>
-        </w:rPr>
         <w:drawing>
-          <wp:inline distT="0" distB="0" distL="0" distR="0" wp14:anchorId="6A7AD73B" wp14:editId="6FE93867">
-            <wp:extent cx="5047416" cy="3564467"/>
-            <wp:effectExtent l="0" t="0" r="0" b="4445"/>
-            <wp:docPr id="1227577336" name="Picture 1" descr="A graph of a graph with numbers and lines&#10;&#10;AI-generated content may be incorrect."/>
+          <wp:inline distT="0" distB="0" distL="0" distR="0" wp14:anchorId="215F3BAB" wp14:editId="6E007E3A">
+            <wp:extent cx="5071403" cy="3588993"/>
+            <wp:effectExtent l="0" t="0" r="0" b="5715"/>
+            <wp:docPr id="257543052" name="Picture 1" descr="A graph of a cap on a white background&#10;&#10;AI-generated content may be incorrect."/>
             <wp:cNvGraphicFramePr>
               <a:graphicFrameLocks xmlns:a="http://schemas.openxmlformats.org/drawingml/2006/main" noChangeAspect="1"/>
             </wp:cNvGraphicFramePr>
@@ -659,7 +660,7 @@
               <a:graphicData uri="http://schemas.openxmlformats.org/drawingml/2006/picture">
                 <pic:pic xmlns:pic="http://schemas.openxmlformats.org/drawingml/2006/picture">
                   <pic:nvPicPr>
-                    <pic:cNvPr id="1227577336" name="Picture 1" descr="A graph of a graph with numbers and lines&#10;&#10;AI-generated content may be incorrect."/>
+                    <pic:cNvPr id="257543052" name="Picture 1" descr="A graph of a cap on a white background&#10;&#10;AI-generated content may be incorrect."/>
                     <pic:cNvPicPr/>
                   </pic:nvPicPr>
                   <pic:blipFill>
@@ -671,7 +672,7 @@
                   <pic:spPr>
                     <a:xfrm>
                       <a:off x="0" y="0"/>
-                      <a:ext cx="5112939" cy="3610739"/>
+                      <a:ext cx="5107507" cy="3614543"/>
                     </a:xfrm>
                     <a:prstGeom prst="rect">
                       <a:avLst/>
@@ -687,6 +688,10 @@
     <w:p>
       <w:pPr>
         <w:pStyle w:val="Caption"/>
+        <w:rPr>
+          <w:sz w:val="21"/>
+          <w:szCs w:val="21"/>
+        </w:rPr>
       </w:pPr>
       <w:bookmarkStart w:id="1" w:name="_Ref220579249"/>
       <w:r>
@@ -787,30 +792,42 @@
           <w:sz w:val="21"/>
           <w:szCs w:val="21"/>
         </w:rPr>
-        <w:t xml:space="preserve"> minutes since waking by collection sample. The dashed </w:t>
-      </w:r>
-      <w:proofErr w:type="gramStart"/>
-      <w:r>
-        <w:rPr>
-          <w:sz w:val="21"/>
-          <w:szCs w:val="21"/>
-        </w:rPr>
-        <w:t>red-</w:t>
-      </w:r>
-      <w:r>
-        <w:rPr>
-          <w:sz w:val="21"/>
-          <w:szCs w:val="21"/>
-        </w:rPr>
-        <w:t>line</w:t>
-      </w:r>
-      <w:proofErr w:type="gramEnd"/>
-      <w:r>
-        <w:rPr>
-          <w:sz w:val="21"/>
-          <w:szCs w:val="21"/>
-        </w:rPr>
-        <w:t xml:space="preserve"> indicates perfect agreement (y = x).</w:t>
+        <w:t xml:space="preserve"> minutes since waking by collection sample. </w:t>
+      </w:r>
+      <w:r>
+        <w:rPr>
+          <w:sz w:val="21"/>
+          <w:szCs w:val="21"/>
+        </w:rPr>
+        <w:t>The solid</w:t>
+      </w:r>
+      <w:r>
+        <w:rPr>
+          <w:sz w:val="21"/>
+          <w:szCs w:val="21"/>
+        </w:rPr>
+        <w:t xml:space="preserve"> </w:t>
+      </w:r>
+      <w:r>
+        <w:rPr>
+          <w:sz w:val="21"/>
+          <w:szCs w:val="21"/>
+        </w:rPr>
+        <w:t>line shows the fitted linear mixed-effects model with a subject-specific random intercept, while the dashed line represents perfect agreement (y = x</w:t>
+      </w:r>
+      <w:r>
+        <w:rPr>
+          <w:sz w:val="21"/>
+          <w:szCs w:val="21"/>
+        </w:rPr>
+        <w:t>)</w:t>
+      </w:r>
+      <w:r>
+        <w:rPr>
+          <w:sz w:val="21"/>
+          <w:szCs w:val="21"/>
+        </w:rPr>
+        <w:t>.</w:t>
       </w:r>
     </w:p>
     <w:p>
@@ -837,10 +854,16 @@
       </w:r>
       <w:proofErr w:type="spellEnd"/>
       <w:r>
-        <w:t xml:space="preserve"> versus cap minutes since waking showed a strong linear association across collection samples</w:t>
-      </w:r>
-      <w:r>
-        <w:t xml:space="preserve"> (</w:t>
+        <w:t xml:space="preserve"> versus cap minutes since waking showed a strong linear association</w:t>
+      </w:r>
+      <w:r>
+        <w:t xml:space="preserve"> or agreement between the two timing methods. Booklet times </w:t>
+      </w:r>
+      <w:r>
+        <w:t xml:space="preserve">closely tracked cap times throughout the day with a near one-to-one correspondence. </w:t>
+      </w:r>
+      <w:r>
+        <w:t>(</w:t>
       </w:r>
       <w:r>
         <w:fldChar w:fldCharType="begin"/>
@@ -874,60 +897,13 @@
         <w:fldChar w:fldCharType="end"/>
       </w:r>
       <w:r>
-        <w:t>). Pearson correlation</w:t>
-      </w:r>
-      <w:r>
-        <w:t>s</w:t>
-      </w:r>
-      <w:r>
-        <w:t xml:space="preserve"> </w:t>
-      </w:r>
-      <w:r>
-        <w:t>were strong</w:t>
-      </w:r>
-      <w:r>
-        <w:t xml:space="preserve"> overall and within samples (</w:t>
-      </w:r>
-      <w:r>
-        <w:rPr>
-          <w:lang w:val="el-GR"/>
-        </w:rPr>
-        <w:t>ρ</w:t>
-      </w:r>
-      <w:r>
-        <w:t xml:space="preserve">≈ 0.92 overall), </w:t>
-      </w:r>
-      <w:r>
-        <w:t>suggesting</w:t>
-      </w:r>
-      <w:r>
-        <w:t xml:space="preserve"> that </w:t>
-      </w:r>
-      <w:r>
-        <w:t>both</w:t>
-      </w:r>
-      <w:r>
-        <w:t xml:space="preserve"> methods tracked collection timing similarly.</w:t>
+        <w:t>).</w:t>
       </w:r>
     </w:p>
     <w:p>
       <w:pPr>
         <w:spacing w:line="240" w:lineRule="auto"/>
         <w:contextualSpacing/>
-        <w:jc w:val="center"/>
-        <w:rPr>
-          <w:b/>
-          <w:bCs/>
-          <w:sz w:val="21"/>
-          <w:szCs w:val="21"/>
-        </w:rPr>
-      </w:pPr>
-    </w:p>
-    <w:p>
-      <w:pPr>
-        <w:spacing w:line="240" w:lineRule="auto"/>
-        <w:contextualSpacing/>
-        <w:jc w:val="center"/>
         <w:rPr>
           <w:b/>
           <w:bCs/>
@@ -1198,6 +1174,9 @@
         <w:t xml:space="preserve">Linear mixed-effects regression </w:t>
       </w:r>
       <w:r>
+        <w:t xml:space="preserve">model </w:t>
+      </w:r>
+      <w:r>
         <w:t xml:space="preserve">indicated near perfect linear agreement between booklet and cap minutes </w:t>
       </w:r>
       <w:r>
@@ -1225,7 +1204,13 @@
         <w:t>throughout</w:t>
       </w:r>
       <w:r>
-        <w:t xml:space="preserve"> the day. </w:t>
+        <w:t xml:space="preserve"> the day</w:t>
+      </w:r>
+      <w:r>
+        <w:t>, on average</w:t>
+      </w:r>
+      <w:r>
+        <w:t xml:space="preserve">. </w:t>
       </w:r>
       <w:r>
         <w:t>The intercept suggested some bias, with booklet times being recorded by about 6-7 minutes earlier on average</w:t>
@@ -1273,6 +1258,11 @@
     </w:p>
     <w:p>
       <w:pPr>
+        <w:spacing w:line="480" w:lineRule="auto"/>
+      </w:pPr>
+    </w:p>
+    <w:p>
+      <w:pPr>
         <w:pStyle w:val="Heading4"/>
       </w:pPr>
       <w:r>
@@ -1282,25 +1272,118 @@
     <w:p>
       <w:pPr>
         <w:spacing w:line="480" w:lineRule="auto"/>
+        <w:contextualSpacing/>
       </w:pPr>
       <w:r>
         <w:t>Adherence differed by collection sample and adherence window definition. Sample 2 (+30min) showed higher</w:t>
       </w:r>
       <w:r>
-        <w:t xml:space="preserve"> adherence under both ±7-minute and ±15-minute windows, with significant differences being </w:t>
-      </w:r>
-      <w:proofErr w:type="spellStart"/>
-      <w:r>
-        <w:t xml:space="preserve">noted </w:t>
-      </w:r>
-      <w:proofErr w:type="spellEnd"/>
-      <w:r>
-        <w:t>for both booklet and cap-based measures between these adherence windows.</w:t>
-      </w:r>
-    </w:p>
+        <w:t xml:space="preserve"> adherence under both ±7-minute and ±15-minute windows, with significant differences being noted for both booklet and cap-based measures between these adherence windows</w:t>
+      </w:r>
+      <w:r>
+        <w:t xml:space="preserve"> (</w:t>
+      </w:r>
+      <w:r>
+        <w:rPr>
+          <w:b/>
+          <w:bCs/>
+          <w:sz w:val="21"/>
+          <w:szCs w:val="21"/>
+        </w:rPr>
+        <w:fldChar w:fldCharType="begin"/>
+      </w:r>
+      <w:r>
+        <w:instrText xml:space="preserve"> REF _Ref220679477 \h </w:instrText>
+      </w:r>
+      <w:r>
+        <w:rPr>
+          <w:b/>
+          <w:bCs/>
+          <w:sz w:val="21"/>
+          <w:szCs w:val="21"/>
+        </w:rPr>
+      </w:r>
+      <w:r>
+        <w:rPr>
+          <w:b/>
+          <w:bCs/>
+          <w:sz w:val="21"/>
+          <w:szCs w:val="21"/>
+        </w:rPr>
+        <w:fldChar w:fldCharType="separate"/>
+      </w:r>
+      <w:r>
+        <w:rPr>
+          <w:b/>
+          <w:bCs/>
+          <w:sz w:val="21"/>
+          <w:szCs w:val="21"/>
+        </w:rPr>
+        <w:t>Ta</w:t>
+      </w:r>
+      <w:r>
+        <w:rPr>
+          <w:b/>
+          <w:bCs/>
+          <w:sz w:val="21"/>
+          <w:szCs w:val="21"/>
+        </w:rPr>
+        <w:t>b</w:t>
+      </w:r>
+      <w:r>
+        <w:rPr>
+          <w:b/>
+          <w:bCs/>
+          <w:sz w:val="21"/>
+          <w:szCs w:val="21"/>
+        </w:rPr>
+        <w:t xml:space="preserve">le </w:t>
+      </w:r>
+      <w:r>
+        <w:rPr>
+          <w:b/>
+          <w:bCs/>
+          <w:noProof/>
+          <w:sz w:val="21"/>
+          <w:szCs w:val="21"/>
+        </w:rPr>
+        <w:t>1</w:t>
+      </w:r>
+      <w:r>
+        <w:rPr>
+          <w:b/>
+          <w:bCs/>
+          <w:sz w:val="21"/>
+          <w:szCs w:val="21"/>
+        </w:rPr>
+        <w:fldChar w:fldCharType="end"/>
+      </w:r>
+      <w:r>
+        <w:t>)</w:t>
+      </w:r>
+      <w:r>
+        <w:t>.</w:t>
+      </w:r>
+      <w:r>
+        <w:t xml:space="preserve"> Between the two measures, the booklet-recorded time had higher rates of adherence overall of meeting either threshold </w:t>
+      </w:r>
+      <w:r>
+        <w:t>(</w:t>
+      </w:r>
+      <w:r>
+        <w:t>63% vs 42% [±7min]; 74% vs 54% [±15min]).</w:t>
+      </w:r>
+    </w:p>
+    <w:p/>
+    <w:p/>
+    <w:p/>
+    <w:p/>
+    <w:p/>
     <w:p>
       <w:pPr>
         <w:pStyle w:val="Heading4"/>
+        <w:spacing w:line="240" w:lineRule="auto"/>
+        <w:contextualSpacing/>
       </w:pPr>
       <w:r>
         <w:t>3.4 Diurnal Patterns of Cortisol and DHEA</w:t>
@@ -1317,7 +1400,6 @@
         <w:rPr>
           <w:noProof/>
         </w:rPr>
-        <w:lastRenderedPageBreak/>
         <w:drawing>
           <wp:inline distT="0" distB="0" distL="0" distR="0" wp14:anchorId="3E9D9D56" wp14:editId="725CEA96">
             <wp:extent cx="5646280" cy="2150533"/>
@@ -1467,6 +1549,11 @@
       <w:pPr>
         <w:spacing w:line="480" w:lineRule="auto"/>
       </w:pPr>
+    </w:p>
+    <w:p>
+      <w:pPr>
+        <w:spacing w:line="480" w:lineRule="auto"/>
+      </w:pPr>
       <w:r>
         <w:t>During the first 30 minutes after waking, cortisol increased by about 0.6% per minute (</w:t>
       </w:r>
@@ -1474,18 +1561,39 @@
         <w:t>≈</w:t>
       </w:r>
       <w:r>
-        <w:t xml:space="preserve"> 20% cumulatively), while DHEA decreased by about 1.8% per minute (</w:t>
+        <w:t xml:space="preserve"> 20% cumulatively</w:t>
+      </w:r>
+      <w:r>
+        <w:t xml:space="preserve"> over 30min</w:t>
+      </w:r>
+      <w:r>
+        <w:t>), while DHEA decreased by about 1.8% per minute (</w:t>
       </w:r>
       <w:r>
         <w:t>≈</w:t>
       </w:r>
       <w:r>
-        <w:t xml:space="preserve"> 42% cumulatively).</w:t>
-      </w:r>
-      <w:r>
         <w:t xml:space="preserve"> </w:t>
       </w:r>
       <w:r>
+        <w:t>5</w:t>
+      </w:r>
+      <w:r>
+        <w:t>8</w:t>
+      </w:r>
+      <w:r>
+        <w:t>% cumulatively</w:t>
+      </w:r>
+      <w:r>
+        <w:t xml:space="preserve"> over 30min</w:t>
+      </w:r>
+      <w:r>
+        <w:t>).</w:t>
+      </w:r>
+      <w:r>
+        <w:t xml:space="preserve"> </w:t>
+      </w:r>
+      <w:r>
         <w:rPr>
           <w:color w:val="000000" w:themeColor="text1"/>
         </w:rPr>
@@ -1622,7 +1730,11 @@
         <w:t>adherence</w:t>
       </w:r>
       <w:r>
-        <w:t xml:space="preserve"> of a novel saliva collection method (the SPIT booklet) for assessing diurnal patterns of cortisol and DHEA. Overall, booklet-recorded times closely tracked electronically recorded cap times, </w:t>
+        <w:t xml:space="preserve"> of a novel saliva collection method (the SPIT booklet) for assessing diurnal patterns of cortisol and DHEA. Overall, booklet-</w:t>
+      </w:r>
+      <w:r>
+        <w:lastRenderedPageBreak/>
+        <w:t xml:space="preserve">recorded times closely tracked electronically recorded cap times, </w:t>
       </w:r>
       <w:r>
         <w:t>with an average bias of 6-7 minutes being recorded earlier by the booklet method.</w:t>
@@ -1653,7 +1765,6 @@
         <w:spacing w:line="480" w:lineRule="auto"/>
       </w:pPr>
       <w:r>
-        <w:lastRenderedPageBreak/>
         <w:t xml:space="preserve">Observed </w:t>
       </w:r>
       <w:r>
@@ -1758,6 +1869,11 @@
     </w:p>
     <w:p>
       <w:pPr>
+        <w:spacing w:line="480" w:lineRule="auto"/>
+      </w:pPr>
+    </w:p>
+    <w:p>
+      <w:pPr>
         <w:pStyle w:val="Heading2"/>
       </w:pPr>
       <w:r>
@@ -1774,13 +1890,7 @@
         <w:rPr>
           <w:color w:val="000000" w:themeColor="text1"/>
         </w:rPr>
-        <w:t>C</w:t>
-      </w:r>
-      <w:r>
-        <w:rPr>
-          <w:color w:val="000000" w:themeColor="text1"/>
-        </w:rPr>
-        <w:t>hatGPT was used to check R code errors for some of the packages used and to grammar check (OpenAI, 2025).</w:t>
+        <w:t>ChatGPT was used to check R code errors for some of the packages used and to grammar check (OpenAI, 2025).</w:t>
       </w:r>
     </w:p>
     <w:p>
@@ -1822,8 +1932,74 @@
         <w:rPr>
           <w:color w:val="000000" w:themeColor="text1"/>
         </w:rPr>
-        <w:t>(1), 29–42. https://doi.org/10.1080/10253890.2022.2164187</w:t>
-      </w:r>
+        <w:t xml:space="preserve">(1), 29–42. </w:t>
+      </w:r>
+      <w:hyperlink r:id="rId10" w:history="1">
+        <w:r>
+          <w:rPr>
+            <w:rStyle w:val="Hyperlink"/>
+          </w:rPr>
+          <w:t>https://doi.org/10.1080/10253890.2022.2164187</w:t>
+        </w:r>
+      </w:hyperlink>
+    </w:p>
+    <w:p>
+      <w:pPr>
+        <w:pStyle w:val="Heading2"/>
+      </w:pPr>
+    </w:p>
+    <w:p>
+      <w:pPr>
+        <w:pStyle w:val="Heading2"/>
+      </w:pPr>
+      <w:r>
+        <w:t>Re</w:t>
+      </w:r>
+      <w:r>
+        <w:t>producibility Statement</w:t>
+      </w:r>
+    </w:p>
+    <w:p>
+      <w:r>
+        <w:t xml:space="preserve">The statistical code used in this analysis is available at: </w:t>
+      </w:r>
+      <w:hyperlink r:id="rId11" w:history="1">
+        <w:r>
+          <w:rPr>
+            <w:rStyle w:val="Hyperlink"/>
+          </w:rPr>
+          <w:t>https://github.com/rysummers/BIOS6624-Class/tree/main/Project0</w:t>
+        </w:r>
+      </w:hyperlink>
+    </w:p>
+    <w:p>
+      <w:r>
+        <w:t>Raw data are not tracked in this repository</w:t>
+      </w:r>
+      <w:r>
+        <w:t xml:space="preserve"> and is available upon request.</w:t>
+      </w:r>
+    </w:p>
+    <w:p>
+      <w:pPr>
+        <w:rPr>
+          <w:color w:val="000000" w:themeColor="text1"/>
+        </w:rPr>
+      </w:pPr>
+      <w:r>
+        <w:rPr>
+          <w:color w:val="000000" w:themeColor="text1"/>
+        </w:rPr>
+        <w:br w:type="page"/>
+      </w:r>
+    </w:p>
+    <w:p>
+      <w:pPr>
+        <w:spacing w:line="240" w:lineRule="auto"/>
+        <w:rPr>
+          <w:color w:val="000000" w:themeColor="text1"/>
+        </w:rPr>
+      </w:pPr>
     </w:p>
     <w:sectPr>
       <w:pgSz w:w="12240" w:h="15840"/>
@@ -3310,6 +3486,29 @@
     <w:basedOn w:val="DefaultParagraphFont"/>
     <w:rsid w:val="00940747"/>
   </w:style>
+  <w:style w:type="character" w:styleId="Hyperlink">
+    <w:name w:val="Hyperlink"/>
+    <w:basedOn w:val="DefaultParagraphFont"/>
+    <w:uiPriority w:val="99"/>
+    <w:unhideWhenUsed/>
+    <w:rsid w:val="00DB4132"/>
+    <w:rPr>
+      <w:color w:val="467886" w:themeColor="hyperlink"/>
+      <w:u w:val="single"/>
+    </w:rPr>
+  </w:style>
+  <w:style w:type="character" w:styleId="UnresolvedMention">
+    <w:name w:val="Unresolved Mention"/>
+    <w:basedOn w:val="DefaultParagraphFont"/>
+    <w:uiPriority w:val="99"/>
+    <w:semiHidden/>
+    <w:unhideWhenUsed/>
+    <w:rsid w:val="00DB4132"/>
+    <w:rPr>
+      <w:color w:val="605E5C"/>
+      <w:shd w:val="clear" w:color="auto" w:fill="E1DFDD"/>
+    </w:rPr>
+  </w:style>
 </w:styles>
 </file>
 

</xml_diff>